<commit_message>
finalized del2 and added del3 doc
</commit_message>
<xml_diff>
--- a/Deliverable_2.docx
+++ b/Deliverable_2.docx
@@ -676,8 +676,19 @@
           <w:szCs w:val="28"/>
           <w:lang w:val="es-ES"/>
         </w:rPr>
-        <w:t xml:space="preserve"> Yuan</w:t>
-      </w:r>
+        <w:t xml:space="preserve"> </w:t>
+      </w:r>
+      <w:proofErr w:type="gramStart"/>
+      <w:r>
+        <w:rPr>
+          <w:rStyle w:val="normaltextrun"/>
+          <w:sz w:val="28"/>
+          <w:szCs w:val="28"/>
+          <w:lang w:val="es-ES"/>
+        </w:rPr>
+        <w:t>Yuan</w:t>
+      </w:r>
+      <w:proofErr w:type="gramEnd"/>
       <w:r>
         <w:rPr>
           <w:rStyle w:val="eop"/>
@@ -701,7 +712,6 @@
           <w:lang w:val="es-ES"/>
         </w:rPr>
       </w:pPr>
-      <w:proofErr w:type="spellStart"/>
       <w:r>
         <w:rPr>
           <w:rStyle w:val="normaltextrun"/>
@@ -709,17 +719,7 @@
           <w:szCs w:val="28"/>
           <w:lang w:val="es-ES"/>
         </w:rPr>
-        <w:t>Dinal</w:t>
-      </w:r>
-      <w:proofErr w:type="spellEnd"/>
-      <w:r>
-        <w:rPr>
-          <w:rStyle w:val="normaltextrun"/>
-          <w:sz w:val="28"/>
-          <w:szCs w:val="28"/>
-          <w:lang w:val="es-ES"/>
-        </w:rPr>
-        <w:t xml:space="preserve"> Patel</w:t>
+        <w:t>Dinal Patel</w:t>
       </w:r>
       <w:r>
         <w:rPr>
@@ -870,6 +870,29 @@
         <w:jc w:val="center"/>
         <w:textAlignment w:val="baseline"/>
         <w:rPr>
+          <w:rStyle w:val="eop"/>
+          <w:sz w:val="28"/>
+          <w:szCs w:val="28"/>
+          <w:lang w:val="en-US"/>
+        </w:rPr>
+      </w:pPr>
+      <w:r>
+        <w:rPr>
+          <w:rStyle w:val="eop"/>
+          <w:sz w:val="28"/>
+          <w:szCs w:val="28"/>
+          <w:lang w:val="en-US"/>
+        </w:rPr>
+        <w:t xml:space="preserve">Submission Date: </w:t>
+      </w:r>
+    </w:p>
+    <w:p>
+      <w:pPr>
+        <w:pStyle w:val="paragraph"/>
+        <w:spacing w:before="0" w:beforeAutospacing="0" w:after="0" w:afterAutospacing="0"/>
+        <w:jc w:val="center"/>
+        <w:textAlignment w:val="baseline"/>
+        <w:rPr>
           <w:rFonts w:ascii="Segoe UI" w:hAnsi="Segoe UI" w:cs="Segoe UI"/>
           <w:sz w:val="18"/>
           <w:szCs w:val="18"/>
@@ -883,7 +906,7 @@
           <w:szCs w:val="28"/>
           <w:lang w:val="en-US"/>
         </w:rPr>
-        <w:t xml:space="preserve">Submission Date: </w:t>
+        <w:t>Monday September 19, 2021</w:t>
       </w:r>
     </w:p>
     <w:p>
@@ -1096,16 +1119,6 @@
     <w:p>
       <w:pPr>
         <w:rPr>
-          <w:rStyle w:val="eop"/>
-          <w:sz w:val="28"/>
-          <w:szCs w:val="28"/>
-          <w:lang w:val="en-US"/>
-        </w:rPr>
-      </w:pPr>
-    </w:p>
-    <w:p>
-      <w:pPr>
-        <w:rPr>
           <w:rFonts w:ascii="Times New Roman" w:eastAsia="Times New Roman" w:hAnsi="Times New Roman" w:cs="Times New Roman"/>
           <w:sz w:val="28"/>
           <w:szCs w:val="28"/>
@@ -1139,7 +1152,7 @@
           <w:szCs w:val="28"/>
           <w:lang w:val="en-US"/>
         </w:rPr>
-        <w:pict w14:anchorId="2E5BF44F">
+        <w:pict w14:anchorId="7D76D635">
           <v:shapetype id="_x0000_t75" coordsize="21600,21600" o:spt="75" o:preferrelative="t" path="m@4@5l@4@11@9@11@9@5xe" filled="f" stroked="f">
             <v:stroke joinstyle="miter"/>
             <v:formulas>
@@ -1159,10 +1172,10 @@
             <v:path o:extrusionok="f" gradientshapeok="t" o:connecttype="rect"/>
             <o:lock v:ext="edit" aspectratio="t"/>
           </v:shapetype>
-          <v:shape id="_x0000_i1025" type="#_x0000_t75" alt="Microsoft Office Signature Line..." style="width:133.85pt;height:67.75pt">
+          <v:shape id="_x0000_i1031" type="#_x0000_t75" alt="Microsoft Office Signature Line..." style="width:132pt;height:66pt">
             <v:imagedata r:id="rId7" o:title=""/>
             <o:lock v:ext="edit" ungrouping="t" rotation="t" cropping="t" verticies="t" text="t" grouping="t"/>
-            <o:signatureline v:ext="edit" id="{F6C3E92D-CF8E-4AF6-B47D-5E7643F0BB2C}" provid="{00000000-0000-0000-0000-000000000000}" o:suggestedsigner="Jiamin Yuan" o:suggestedsigner2="Team Leader" allowcomments="t" issignatureline="t"/>
+            <o:signatureline v:ext="edit" id="{93EF7EA1-30E4-45C6-B3F4-8F8DDF731657}" provid="{00000000-0000-0000-0000-000000000000}" o:suggestedsigner="Jiamin Yuan" o:suggestedsigner2="Team Member" issignatureline="t"/>
           </v:shape>
         </w:pict>
       </w:r>
@@ -1202,11 +1215,11 @@
           <w:szCs w:val="28"/>
           <w:lang w:val="en-US"/>
         </w:rPr>
-        <w:pict w14:anchorId="18B837D8">
-          <v:shape id="_x0000_i1026" type="#_x0000_t75" alt="Microsoft Office Signature Line..." style="width:127.05pt;height:64.4pt">
+        <w:pict w14:anchorId="7C39514C">
+          <v:shape id="_x0000_i1034" type="#_x0000_t75" alt="Microsoft Office Signature Line..." style="width:137.35pt;height:68.65pt">
             <v:imagedata r:id="rId8" o:title=""/>
             <o:lock v:ext="edit" ungrouping="t" rotation="t" cropping="t" verticies="t" text="t" grouping="t"/>
-            <o:signatureline v:ext="edit" id="{47B2A8B5-8563-427E-983F-1318C252A587}" provid="{00000000-0000-0000-0000-000000000000}" o:suggestedsigner="Dinal Patel" o:suggestedsigner2="Team Member" allowcomments="t" issignatureline="t"/>
+            <o:signatureline v:ext="edit" id="{139FB15C-1181-48AA-942D-34FF2B17BD0A}" provid="{00000000-0000-0000-0000-000000000000}" o:suggestedsigner="Dinal Patel" o:suggestedsigner2="Team Leader" issignatureline="t"/>
           </v:shape>
         </w:pict>
       </w:r>
@@ -1247,7 +1260,7 @@
           <w:lang w:val="en-US"/>
         </w:rPr>
         <w:pict w14:anchorId="6E431555">
-          <v:shape id="_x0000_i1027" type="#_x0000_t75" alt="Microsoft Office Signature Line..." style="width:133.85pt;height:67.75pt">
+          <v:shape id="_x0000_i1027" type="#_x0000_t75" alt="Microsoft Office Signature Line..." style="width:134pt;height:68pt">
             <v:imagedata r:id="rId9" o:title=""/>
             <o:lock v:ext="edit" ungrouping="t" rotation="t" cropping="t" verticies="t" text="t" grouping="t"/>
             <o:signatureline v:ext="edit" id="{37615B56-3E28-4C6B-AB2C-78EC6C11E010}" provid="{00000000-0000-0000-0000-000000000000}" o:suggestedsigner="Craig Justin Balibalos" o:suggestedsigner2="Team Member" allowcomments="t" issignatureline="t"/>
@@ -1291,7 +1304,7 @@
           <w:lang w:val="en-US"/>
         </w:rPr>
         <w:pict w14:anchorId="1E96631B">
-          <v:shape id="_x0000_i1028" type="#_x0000_t75" alt="Microsoft Office Signature Line..." style="width:136.4pt;height:67.75pt">
+          <v:shape id="_x0000_i1028" type="#_x0000_t75" alt="Microsoft Office Signature Line..." style="width:136pt;height:68pt">
             <v:imagedata r:id="rId10" o:title=""/>
             <o:lock v:ext="edit" ungrouping="t" rotation="t" cropping="t" verticies="t" text="t" grouping="t"/>
             <o:signatureline v:ext="edit" id="{F6B2F9F7-8288-4D06-8315-7073AAE9D21C}" provid="{00000000-0000-0000-0000-000000000000}" o:suggestedsigner="Alihan Djamankulov" o:suggestedsigner2="Team Member" allowcomments="t" issignatureline="t"/>
@@ -1336,7 +1349,7 @@
           <w:lang w:val="en-US"/>
         </w:rPr>
         <w:pict w14:anchorId="0A64B4CA">
-          <v:shape id="_x0000_i1029" type="#_x0000_t75" alt="Microsoft Office Signature Line..." style="width:138.05pt;height:68.6pt">
+          <v:shape id="_x0000_i1029" type="#_x0000_t75" alt="Microsoft Office Signature Line..." style="width:138pt;height:68.65pt">
             <v:imagedata r:id="rId11" o:title=""/>
             <o:lock v:ext="edit" ungrouping="t" rotation="t" cropping="t" verticies="t" text="t" grouping="t"/>
             <o:signatureline v:ext="edit" id="{73A94234-0576-48BD-AC02-3BFB75805F80}" provid="{00000000-0000-0000-0000-000000000000}" o:suggestedsigner="Ibrahim Awad" o:suggestedsigner2="Team Member" allowcomments="t" issignatureline="t"/>
@@ -2978,7 +2991,21 @@
         <w:rPr>
           <w:lang w:val="en-US"/>
         </w:rPr>
-        <w:t>We believe that developing a desktop application is a better solution to the time-consuming excel sheet because; It will present the information in a clearer and more structured visual while maintaining all the features of the client's current excel. We think that the client would want a login page for security reasons. The structure of the application we are not quite sure of but we do know that there will be at least 2 pages, one for adding data and one for viewing data. We would like to know if the client would also like a modify data option to update any information. We'll use a database to keep track of callers' details in real time. However, we do not know how the client intends to maintain the database or if a backup is necessary. Based on the customer's existing data, whether he wants to start fresh or store it all in the database, etc.</w:t>
+        <w:t xml:space="preserve">We believe that developing a desktop application is a better solution to the time-consuming excel sheet because; It will present the information in a clearer and more structured visual while maintaining all the features of the client's current excel. We think that the client would want a login page for security reasons. The structure of the application we are not quite sure </w:t>
+      </w:r>
+      <w:proofErr w:type="gramStart"/>
+      <w:r>
+        <w:rPr>
+          <w:lang w:val="en-US"/>
+        </w:rPr>
+        <w:t>of</w:t>
+      </w:r>
+      <w:proofErr w:type="gramEnd"/>
+      <w:r>
+        <w:rPr>
+          <w:lang w:val="en-US"/>
+        </w:rPr>
+        <w:t xml:space="preserve"> but we do know that there will be at least 2 pages, one for adding data and one for viewing data. We would like to know if the client would also like a modify data option to update any information. We'll use a database to keep track of callers' details in real time. However, we do not know how the client intends to maintain the database or if a backup is necessary. Based on the customer's existing data, whether he wants to start fresh or store it all in the database, etc.</w:t>
       </w:r>
       <w:r>
         <w:t> </w:t>
@@ -3064,14 +3091,24 @@
           <w:ilvl w:val="0"/>
           <w:numId w:val="12"/>
         </w:numPr>
-      </w:pPr>
-      <w:r>
-        <w:rPr>
+        <w:rPr>
+          <w:sz w:val="22"/>
+          <w:szCs w:val="22"/>
+        </w:rPr>
+      </w:pPr>
+      <w:r>
+        <w:rPr>
+          <w:sz w:val="22"/>
+          <w:szCs w:val="22"/>
           <w:lang w:val="en-US"/>
         </w:rPr>
         <w:t>How do you want us to organize the database table? - Local database</w:t>
       </w:r>
       <w:r>
+        <w:rPr>
+          <w:sz w:val="22"/>
+          <w:szCs w:val="22"/>
+        </w:rPr>
         <w:t> </w:t>
       </w:r>
     </w:p>
@@ -3079,14 +3116,24 @@
       <w:pPr>
         <w:pStyle w:val="paragraph"/>
         <w:ind w:firstLine="720"/>
-      </w:pPr>
-      <w:r>
-        <w:rPr>
+        <w:rPr>
+          <w:sz w:val="22"/>
+          <w:szCs w:val="22"/>
+        </w:rPr>
+      </w:pPr>
+      <w:r>
+        <w:rPr>
+          <w:sz w:val="22"/>
+          <w:szCs w:val="22"/>
           <w:lang w:val="en-US"/>
         </w:rPr>
         <w:t>-&gt; Wants to save on google drive if possible if not a local database</w:t>
       </w:r>
       <w:r>
+        <w:rPr>
+          <w:sz w:val="22"/>
+          <w:szCs w:val="22"/>
+        </w:rPr>
         <w:t> </w:t>
       </w:r>
     </w:p>
@@ -3097,14 +3144,24 @@
           <w:ilvl w:val="0"/>
           <w:numId w:val="13"/>
         </w:numPr>
-      </w:pPr>
-      <w:r>
-        <w:rPr>
+        <w:rPr>
+          <w:sz w:val="22"/>
+          <w:szCs w:val="22"/>
+        </w:rPr>
+      </w:pPr>
+      <w:r>
+        <w:rPr>
+          <w:sz w:val="22"/>
+          <w:szCs w:val="22"/>
           <w:lang w:val="en-US"/>
         </w:rPr>
         <w:t>Would you like to have a stored back up database in case of corruption?</w:t>
       </w:r>
       <w:r>
+        <w:rPr>
+          <w:sz w:val="22"/>
+          <w:szCs w:val="22"/>
+        </w:rPr>
         <w:t> </w:t>
       </w:r>
     </w:p>
@@ -3112,14 +3169,24 @@
       <w:pPr>
         <w:pStyle w:val="paragraph"/>
         <w:ind w:firstLine="720"/>
-      </w:pPr>
-      <w:r>
-        <w:rPr>
+        <w:rPr>
+          <w:sz w:val="22"/>
+          <w:szCs w:val="22"/>
+        </w:rPr>
+      </w:pPr>
+      <w:r>
+        <w:rPr>
+          <w:sz w:val="22"/>
+          <w:szCs w:val="22"/>
           <w:lang w:val="en-US"/>
         </w:rPr>
         <w:t>-&gt; If on google drive it will be saved if on local database still wants it saved</w:t>
       </w:r>
       <w:r>
+        <w:rPr>
+          <w:sz w:val="22"/>
+          <w:szCs w:val="22"/>
+        </w:rPr>
         <w:t> </w:t>
       </w:r>
     </w:p>
@@ -3130,14 +3197,24 @@
           <w:ilvl w:val="0"/>
           <w:numId w:val="14"/>
         </w:numPr>
-      </w:pPr>
-      <w:r>
-        <w:rPr>
+        <w:rPr>
+          <w:sz w:val="22"/>
+          <w:szCs w:val="22"/>
+        </w:rPr>
+      </w:pPr>
+      <w:r>
+        <w:rPr>
+          <w:sz w:val="22"/>
+          <w:szCs w:val="22"/>
           <w:lang w:val="en-US"/>
         </w:rPr>
         <w:t>Do you want us to store the past information in the database (from excel)?</w:t>
       </w:r>
       <w:r>
+        <w:rPr>
+          <w:sz w:val="22"/>
+          <w:szCs w:val="22"/>
+        </w:rPr>
         <w:t> </w:t>
       </w:r>
     </w:p>
@@ -3145,14 +3222,24 @@
       <w:pPr>
         <w:pStyle w:val="paragraph"/>
         <w:ind w:firstLine="720"/>
-      </w:pPr>
-      <w:r>
-        <w:rPr>
+        <w:rPr>
+          <w:sz w:val="22"/>
+          <w:szCs w:val="22"/>
+        </w:rPr>
+      </w:pPr>
+      <w:r>
+        <w:rPr>
+          <w:sz w:val="22"/>
+          <w:szCs w:val="22"/>
           <w:lang w:val="en-US"/>
         </w:rPr>
         <w:t>-&gt; No, wants to start from scratch</w:t>
       </w:r>
       <w:r>
+        <w:rPr>
+          <w:sz w:val="22"/>
+          <w:szCs w:val="22"/>
+        </w:rPr>
         <w:t> </w:t>
       </w:r>
     </w:p>
@@ -3163,14 +3250,24 @@
           <w:ilvl w:val="0"/>
           <w:numId w:val="15"/>
         </w:numPr>
-      </w:pPr>
-      <w:r>
-        <w:rPr>
+        <w:rPr>
+          <w:sz w:val="22"/>
+          <w:szCs w:val="22"/>
+        </w:rPr>
+      </w:pPr>
+      <w:r>
+        <w:rPr>
+          <w:sz w:val="22"/>
+          <w:szCs w:val="22"/>
           <w:lang w:val="en-US"/>
         </w:rPr>
         <w:t>Do you want to use buttons or a Filter to view different views?</w:t>
       </w:r>
       <w:r>
+        <w:rPr>
+          <w:sz w:val="22"/>
+          <w:szCs w:val="22"/>
+        </w:rPr>
         <w:t> </w:t>
       </w:r>
     </w:p>
@@ -3178,14 +3275,24 @@
       <w:pPr>
         <w:pStyle w:val="paragraph"/>
         <w:ind w:firstLine="720"/>
-      </w:pPr>
-      <w:r>
-        <w:rPr>
+        <w:rPr>
+          <w:sz w:val="22"/>
+          <w:szCs w:val="22"/>
+        </w:rPr>
+      </w:pPr>
+      <w:r>
+        <w:rPr>
+          <w:sz w:val="22"/>
+          <w:szCs w:val="22"/>
           <w:lang w:val="en-US"/>
         </w:rPr>
         <w:t>-&gt; Mix of both (look at drawing design)</w:t>
       </w:r>
       <w:r>
+        <w:rPr>
+          <w:sz w:val="22"/>
+          <w:szCs w:val="22"/>
+        </w:rPr>
         <w:t> </w:t>
       </w:r>
     </w:p>
@@ -3196,14 +3303,24 @@
           <w:ilvl w:val="0"/>
           <w:numId w:val="16"/>
         </w:numPr>
-      </w:pPr>
-      <w:r>
-        <w:rPr>
+        <w:rPr>
+          <w:sz w:val="22"/>
+          <w:szCs w:val="22"/>
+        </w:rPr>
+      </w:pPr>
+      <w:r>
+        <w:rPr>
+          <w:sz w:val="22"/>
+          <w:szCs w:val="22"/>
           <w:lang w:val="en-US"/>
         </w:rPr>
         <w:t>Do you want a Login page?</w:t>
       </w:r>
       <w:r>
+        <w:rPr>
+          <w:sz w:val="22"/>
+          <w:szCs w:val="22"/>
+        </w:rPr>
         <w:t> </w:t>
       </w:r>
     </w:p>
@@ -3211,14 +3328,24 @@
       <w:pPr>
         <w:pStyle w:val="paragraph"/>
         <w:ind w:firstLine="720"/>
-      </w:pPr>
-      <w:r>
-        <w:rPr>
+        <w:rPr>
+          <w:sz w:val="22"/>
+          <w:szCs w:val="22"/>
+        </w:rPr>
+      </w:pPr>
+      <w:r>
+        <w:rPr>
+          <w:sz w:val="22"/>
+          <w:szCs w:val="22"/>
           <w:lang w:val="en-US"/>
         </w:rPr>
         <w:t>-&gt; Yes, just a name that will automatically be added to the database</w:t>
       </w:r>
       <w:r>
+        <w:rPr>
+          <w:sz w:val="22"/>
+          <w:szCs w:val="22"/>
+        </w:rPr>
         <w:t> </w:t>
       </w:r>
     </w:p>
@@ -3229,14 +3356,24 @@
           <w:ilvl w:val="0"/>
           <w:numId w:val="17"/>
         </w:numPr>
-      </w:pPr>
-      <w:r>
-        <w:rPr>
+        <w:rPr>
+          <w:sz w:val="22"/>
+          <w:szCs w:val="22"/>
+        </w:rPr>
+      </w:pPr>
+      <w:r>
+        <w:rPr>
+          <w:sz w:val="22"/>
+          <w:szCs w:val="22"/>
           <w:lang w:val="en-US"/>
         </w:rPr>
         <w:t>Would you like to be an Admin there?</w:t>
       </w:r>
       <w:r>
+        <w:rPr>
+          <w:sz w:val="22"/>
+          <w:szCs w:val="22"/>
+        </w:rPr>
         <w:t> </w:t>
       </w:r>
     </w:p>
@@ -3244,14 +3381,24 @@
       <w:pPr>
         <w:pStyle w:val="paragraph"/>
         <w:ind w:firstLine="720"/>
-      </w:pPr>
-      <w:r>
-        <w:rPr>
+        <w:rPr>
+          <w:sz w:val="22"/>
+          <w:szCs w:val="22"/>
+        </w:rPr>
+      </w:pPr>
+      <w:r>
+        <w:rPr>
+          <w:sz w:val="22"/>
+          <w:szCs w:val="22"/>
           <w:lang w:val="en-US"/>
         </w:rPr>
         <w:t>-&gt; No, not needed, there is no special case</w:t>
       </w:r>
       <w:r>
+        <w:rPr>
+          <w:sz w:val="22"/>
+          <w:szCs w:val="22"/>
+        </w:rPr>
         <w:t> </w:t>
       </w:r>
     </w:p>
@@ -3262,14 +3409,24 @@
           <w:ilvl w:val="0"/>
           <w:numId w:val="18"/>
         </w:numPr>
-      </w:pPr>
-      <w:r>
-        <w:rPr>
+        <w:rPr>
+          <w:sz w:val="22"/>
+          <w:szCs w:val="22"/>
+        </w:rPr>
+      </w:pPr>
+      <w:r>
+        <w:rPr>
+          <w:sz w:val="22"/>
+          <w:szCs w:val="22"/>
           <w:lang w:val="en-US"/>
         </w:rPr>
         <w:t>How many people are going to be using the application?</w:t>
       </w:r>
       <w:r>
+        <w:rPr>
+          <w:sz w:val="22"/>
+          <w:szCs w:val="22"/>
+        </w:rPr>
         <w:t> </w:t>
       </w:r>
     </w:p>
@@ -3277,14 +3434,24 @@
       <w:pPr>
         <w:pStyle w:val="paragraph"/>
         <w:ind w:firstLine="720"/>
-      </w:pPr>
-      <w:r>
-        <w:rPr>
+        <w:rPr>
+          <w:sz w:val="22"/>
+          <w:szCs w:val="22"/>
+        </w:rPr>
+      </w:pPr>
+      <w:r>
+        <w:rPr>
+          <w:sz w:val="22"/>
+          <w:szCs w:val="22"/>
           <w:lang w:val="en-US"/>
         </w:rPr>
         <w:t>-&gt; 1 Person, maximum 2 people</w:t>
       </w:r>
       <w:r>
+        <w:rPr>
+          <w:sz w:val="22"/>
+          <w:szCs w:val="22"/>
+        </w:rPr>
         <w:t> </w:t>
       </w:r>
     </w:p>
@@ -3295,14 +3462,24 @@
           <w:ilvl w:val="0"/>
           <w:numId w:val="19"/>
         </w:numPr>
-      </w:pPr>
-      <w:r>
-        <w:rPr>
+        <w:rPr>
+          <w:sz w:val="22"/>
+          <w:szCs w:val="22"/>
+        </w:rPr>
+      </w:pPr>
+      <w:r>
+        <w:rPr>
+          <w:sz w:val="22"/>
+          <w:szCs w:val="22"/>
           <w:lang w:val="en-US"/>
         </w:rPr>
         <w:t>Do you want multiple languages (i.e., French and English)?</w:t>
       </w:r>
       <w:r>
+        <w:rPr>
+          <w:sz w:val="22"/>
+          <w:szCs w:val="22"/>
+        </w:rPr>
         <w:t> </w:t>
       </w:r>
     </w:p>
@@ -3310,14 +3487,24 @@
       <w:pPr>
         <w:pStyle w:val="paragraph"/>
         <w:ind w:firstLine="720"/>
-      </w:pPr>
-      <w:r>
-        <w:rPr>
+        <w:rPr>
+          <w:sz w:val="22"/>
+          <w:szCs w:val="22"/>
+        </w:rPr>
+      </w:pPr>
+      <w:r>
+        <w:rPr>
+          <w:sz w:val="22"/>
+          <w:szCs w:val="22"/>
           <w:lang w:val="en-US"/>
         </w:rPr>
         <w:t>-&gt; Yes, ask on the login page</w:t>
       </w:r>
       <w:r>
+        <w:rPr>
+          <w:sz w:val="22"/>
+          <w:szCs w:val="22"/>
+        </w:rPr>
         <w:t> </w:t>
       </w:r>
     </w:p>
@@ -3328,14 +3515,24 @@
           <w:ilvl w:val="0"/>
           <w:numId w:val="20"/>
         </w:numPr>
-      </w:pPr>
-      <w:r>
-        <w:rPr>
+        <w:rPr>
+          <w:sz w:val="22"/>
+          <w:szCs w:val="22"/>
+        </w:rPr>
+      </w:pPr>
+      <w:r>
+        <w:rPr>
+          <w:sz w:val="22"/>
+          <w:szCs w:val="22"/>
           <w:lang w:val="en-US"/>
         </w:rPr>
         <w:t>Do you want pop ups for different views, or would you like them to show up on one page?</w:t>
       </w:r>
       <w:r>
+        <w:rPr>
+          <w:sz w:val="22"/>
+          <w:szCs w:val="22"/>
+        </w:rPr>
         <w:t> </w:t>
       </w:r>
     </w:p>
@@ -3343,14 +3540,24 @@
       <w:pPr>
         <w:pStyle w:val="paragraph"/>
         <w:ind w:firstLine="720"/>
-      </w:pPr>
-      <w:r>
-        <w:rPr>
+        <w:rPr>
+          <w:sz w:val="22"/>
+          <w:szCs w:val="22"/>
+        </w:rPr>
+      </w:pPr>
+      <w:r>
+        <w:rPr>
+          <w:sz w:val="22"/>
+          <w:szCs w:val="22"/>
           <w:lang w:val="en-US"/>
         </w:rPr>
         <w:t>-&gt; 1 Page, with buttons on the side for different options (look at drawing design)</w:t>
       </w:r>
       <w:r>
+        <w:rPr>
+          <w:sz w:val="22"/>
+          <w:szCs w:val="22"/>
+        </w:rPr>
         <w:t> </w:t>
       </w:r>
     </w:p>
@@ -3361,14 +3568,24 @@
           <w:ilvl w:val="0"/>
           <w:numId w:val="21"/>
         </w:numPr>
-      </w:pPr>
-      <w:r>
-        <w:rPr>
+        <w:rPr>
+          <w:sz w:val="22"/>
+          <w:szCs w:val="22"/>
+        </w:rPr>
+      </w:pPr>
+      <w:r>
+        <w:rPr>
+          <w:sz w:val="22"/>
+          <w:szCs w:val="22"/>
           <w:lang w:val="en-US"/>
         </w:rPr>
         <w:t>How do you want the application to look like? (What kind of design, colors) </w:t>
       </w:r>
       <w:r>
+        <w:rPr>
+          <w:sz w:val="22"/>
+          <w:szCs w:val="22"/>
+        </w:rPr>
         <w:t> </w:t>
       </w:r>
     </w:p>
@@ -3376,14 +3593,24 @@
       <w:pPr>
         <w:pStyle w:val="paragraph"/>
         <w:ind w:firstLine="720"/>
-      </w:pPr>
-      <w:r>
-        <w:rPr>
+        <w:rPr>
+          <w:sz w:val="22"/>
+          <w:szCs w:val="22"/>
+        </w:rPr>
+      </w:pPr>
+      <w:r>
+        <w:rPr>
+          <w:sz w:val="22"/>
+          <w:szCs w:val="22"/>
           <w:lang w:val="en-US"/>
         </w:rPr>
         <w:t>-&gt; Blue, green, orange, grey (the Opeq colors)</w:t>
       </w:r>
       <w:r>
+        <w:rPr>
+          <w:sz w:val="22"/>
+          <w:szCs w:val="22"/>
+        </w:rPr>
         <w:t> </w:t>
       </w:r>
     </w:p>
@@ -3394,14 +3621,24 @@
           <w:ilvl w:val="0"/>
           <w:numId w:val="22"/>
         </w:numPr>
-      </w:pPr>
-      <w:r>
-        <w:rPr>
+        <w:rPr>
+          <w:sz w:val="22"/>
+          <w:szCs w:val="22"/>
+        </w:rPr>
+      </w:pPr>
+      <w:r>
+        <w:rPr>
+          <w:sz w:val="22"/>
+          <w:szCs w:val="22"/>
           <w:lang w:val="en-US"/>
         </w:rPr>
         <w:t>Would you like a prototype to try/test the application? (Mid Oct)</w:t>
       </w:r>
       <w:r>
+        <w:rPr>
+          <w:sz w:val="22"/>
+          <w:szCs w:val="22"/>
+        </w:rPr>
         <w:t> </w:t>
       </w:r>
     </w:p>
@@ -3409,30 +3646,40 @@
       <w:pPr>
         <w:pStyle w:val="paragraph"/>
         <w:ind w:firstLine="720"/>
+        <w:rPr>
+          <w:sz w:val="22"/>
+          <w:szCs w:val="22"/>
+        </w:rPr>
+      </w:pPr>
+      <w:r>
+        <w:rPr>
+          <w:sz w:val="22"/>
+          <w:szCs w:val="22"/>
+          <w:lang w:val="en-US"/>
+        </w:rPr>
+        <w:t>-&gt; Yes</w:t>
+      </w:r>
+      <w:r>
+        <w:rPr>
+          <w:sz w:val="22"/>
+          <w:szCs w:val="22"/>
+        </w:rPr>
+        <w:t> </w:t>
+      </w:r>
+    </w:p>
+    <w:p>
+      <w:pPr>
+        <w:pStyle w:val="paragraph"/>
+        <w:ind w:firstLine="720"/>
+        <w:rPr>
+          <w:lang w:val="en-US"/>
+        </w:rPr>
       </w:pPr>
       <w:r>
         <w:rPr>
           <w:lang w:val="en-US"/>
         </w:rPr>
         <w:lastRenderedPageBreak/>
-        <w:t>-&gt; Yes</w:t>
-      </w:r>
-      <w:r>
-        <w:t> </w:t>
-      </w:r>
-    </w:p>
-    <w:p>
-      <w:pPr>
-        <w:pStyle w:val="paragraph"/>
-        <w:ind w:firstLine="720"/>
-        <w:rPr>
-          <w:lang w:val="en-US"/>
-        </w:rPr>
-      </w:pPr>
-      <w:r>
-        <w:rPr>
-          <w:lang w:val="en-US"/>
-        </w:rPr>
         <w:t>Mo</w:t>
       </w:r>
       <w:r>
@@ -7135,4 +7382,1054 @@
     </a:ext>
   </a:extLst>
 </a:theme>
+</file>
+
+<file path=_xmlsignatures/sig1.xml><?xml version="1.0" encoding="utf-8"?>
+<Signature xmlns="http://www.w3.org/2000/09/xmldsig#" Id="idPackageSignature">
+  <SignedInfo>
+    <CanonicalizationMethod Algorithm="http://www.w3.org/TR/2001/REC-xml-c14n-20010315"/>
+    <SignatureMethod Algorithm="http://www.w3.org/2001/04/xmldsig-more#rsa-sha256"/>
+    <Reference Type="http://www.w3.org/2000/09/xmldsig#Object" URI="#idPackageObject">
+      <DigestMethod Algorithm="http://www.w3.org/2001/04/xmlenc#sha256"/>
+      <DigestValue>GsFZ4DJGQgJzWju9ePAkjQ6Br7sDUHksXyMfeYpMo5s=</DigestValue>
+    </Reference>
+    <Reference Type="http://www.w3.org/2000/09/xmldsig#Object" URI="#idOfficeObject">
+      <DigestMethod Algorithm="http://www.w3.org/2001/04/xmlenc#sha256"/>
+      <DigestValue>uZBvHlWXYI1TIhXjAr5E1N1fJuEEFLj2fXrwSQe6fNA=</DigestValue>
+    </Reference>
+    <Reference Type="http://uri.etsi.org/01903#SignedProperties" URI="#idSignedProperties">
+      <Transforms>
+        <Transform Algorithm="http://www.w3.org/TR/2001/REC-xml-c14n-20010315"/>
+      </Transforms>
+      <DigestMethod Algorithm="http://www.w3.org/2001/04/xmlenc#sha256"/>
+      <DigestValue>DgKqk+XHnqXDzR2vgzMJBjwB8v0ie/NB9UbVmwdTMTY=</DigestValue>
+    </Reference>
+    <Reference Type="http://www.w3.org/2000/09/xmldsig#Object" URI="#idValidSigLnImg">
+      <DigestMethod Algorithm="http://www.w3.org/2001/04/xmlenc#sha256"/>
+      <DigestValue>N0UJceJmCZlcbG1FrHzNLF5RFFshJc3O4dHWUsskyxs=</DigestValue>
+    </Reference>
+    <Reference Type="http://www.w3.org/2000/09/xmldsig#Object" URI="#idInvalidSigLnImg">
+      <DigestMethod Algorithm="http://www.w3.org/2001/04/xmlenc#sha256"/>
+      <DigestValue>a+yrHSmw3sTKFVW3bYdV+C6H2eGu1jOiEQd4D1E6CKA=</DigestValue>
+    </Reference>
+  </SignedInfo>
+  <SignatureValue>L/NYXOY3qbfVofWKKNwE+oR80gwzqgppc/6I5uIpah2I/yfbc3yuaiOWcXbo8citSRaX77m8P+Fb
+cnMcp5Qni6wTx38UKty+/wsB9gJAJQ7uKAswQJoLfNyUXstlANtbFocL196PK6qZY4Q5ZSKKF5lI
+AY11/U6q2Uet97Qajk+64Pd9PMU/trFzPyPxxbi3wIq3pPqql2jzmbAvDr3p3fcxcUsI/1QZHK4p
+fbKNXfk4lj/bmg6GpoW+1KYUit3LFV7eGSHURmSDeLUE8gyEeptly0X2iqxvBF53GR7ZYAMMkQD6
+LmS4k1Od8iF9LJ7Ja8d/LX/wqqHaoLZ876G39w==</SignatureValue>
+  <KeyInfo>
+    <X509Data>
+      <X509Certificate>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</X509Certificate>
+    </X509Data>
+  </KeyInfo>
+  <Object Id="idPackageObject">
+    <Manifest>
+      <Reference URI="/_rels/.rels?ContentType=application/vnd.openxmlformats-package.relationships+xml">
+        <Transforms>
+          <Transform Algorithm="http://schemas.openxmlformats.org/package/2006/RelationshipTransform">
+            <mdssi:RelationshipReference xmlns:mdssi="http://schemas.openxmlformats.org/package/2006/digital-signature" SourceId="rId1"/>
+          </Transform>
+          <Transform Algorithm="http://www.w3.org/TR/2001/REC-xml-c14n-20010315"/>
+        </Transforms>
+        <DigestMethod Algorithm="http://www.w3.org/2001/04/xmlenc#sha256"/>
+        <DigestValue>Mq3mDDWudLiaQFa1psBgLG+/en7p7r8re0MtlxnuiUI=</DigestValue>
+      </Reference>
+      <Reference URI="/word/_rels/document.xml.rels?ContentType=application/vnd.openxmlformats-package.relationships+xml">
+        <Transforms>
+          <Transform Algorithm="http://schemas.openxmlformats.org/package/2006/RelationshipTransform">
+            <mdssi:RelationshipReference xmlns:mdssi="http://schemas.openxmlformats.org/package/2006/digital-signature" SourceId="rId10"/>
+            <mdssi:RelationshipReference xmlns:mdssi="http://schemas.openxmlformats.org/package/2006/digital-signature" SourceId="rId19"/>
+            <mdssi:RelationshipReference xmlns:mdssi="http://schemas.openxmlformats.org/package/2006/digital-signature" SourceId="rId4"/>
+            <mdssi:RelationshipReference xmlns:mdssi="http://schemas.openxmlformats.org/package/2006/digital-signature" SourceId="rId9"/>
+            <mdssi:RelationshipReference xmlns:mdssi="http://schemas.openxmlformats.org/package/2006/digital-signature" SourceId="rId14"/>
+            <mdssi:RelationshipReference xmlns:mdssi="http://schemas.openxmlformats.org/package/2006/digital-signature" SourceId="rId8"/>
+            <mdssi:RelationshipReference xmlns:mdssi="http://schemas.openxmlformats.org/package/2006/digital-signature" SourceId="rId13"/>
+            <mdssi:RelationshipReference xmlns:mdssi="http://schemas.openxmlformats.org/package/2006/digital-signature" SourceId="rId18"/>
+            <mdssi:RelationshipReference xmlns:mdssi="http://schemas.openxmlformats.org/package/2006/digital-signature" SourceId="rId3"/>
+            <mdssi:RelationshipReference xmlns:mdssi="http://schemas.openxmlformats.org/package/2006/digital-signature" SourceId="rId7"/>
+            <mdssi:RelationshipReference xmlns:mdssi="http://schemas.openxmlformats.org/package/2006/digital-signature" SourceId="rId12"/>
+            <mdssi:RelationshipReference xmlns:mdssi="http://schemas.openxmlformats.org/package/2006/digital-signature" SourceId="rId17"/>
+            <mdssi:RelationshipReference xmlns:mdssi="http://schemas.openxmlformats.org/package/2006/digital-signature" SourceId="rId2"/>
+            <mdssi:RelationshipReference xmlns:mdssi="http://schemas.openxmlformats.org/package/2006/digital-signature" SourceId="rId16"/>
+            <mdssi:RelationshipReference xmlns:mdssi="http://schemas.openxmlformats.org/package/2006/digital-signature" SourceId="rId20"/>
+            <mdssi:RelationshipReference xmlns:mdssi="http://schemas.openxmlformats.org/package/2006/digital-signature" SourceId="rId1"/>
+            <mdssi:RelationshipReference xmlns:mdssi="http://schemas.openxmlformats.org/package/2006/digital-signature" SourceId="rId6"/>
+            <mdssi:RelationshipReference xmlns:mdssi="http://schemas.openxmlformats.org/package/2006/digital-signature" SourceId="rId11"/>
+            <mdssi:RelationshipReference xmlns:mdssi="http://schemas.openxmlformats.org/package/2006/digital-signature" SourceId="rId5"/>
+            <mdssi:RelationshipReference xmlns:mdssi="http://schemas.openxmlformats.org/package/2006/digital-signature" SourceId="rId15"/>
+          </Transform>
+          <Transform Algorithm="http://www.w3.org/TR/2001/REC-xml-c14n-20010315"/>
+        </Transforms>
+        <DigestMethod Algorithm="http://www.w3.org/2001/04/xmlenc#sha256"/>
+        <DigestValue>E7+BDP7F8XI81X4Vv+Sxq+XmXJimnpYa+zfXt04orwg=</DigestValue>
+      </Reference>
+      <Reference URI="/word/document.xml?ContentType=application/vnd.openxmlformats-officedocument.wordprocessingml.document.main+xml">
+        <DigestMethod Algorithm="http://www.w3.org/2001/04/xmlenc#sha256"/>
+        <DigestValue>5YuyquCLNhqGRMv1i9vO6RKcFMa9IwX0EeHd9oS5nMI=</DigestValue>
+      </Reference>
+      <Reference URI="/word/endnotes.xml?ContentType=application/vnd.openxmlformats-officedocument.wordprocessingml.endnotes+xml">
+        <DigestMethod Algorithm="http://www.w3.org/2001/04/xmlenc#sha256"/>
+        <DigestValue>GWnQZBKG5wUbHahXCfF4HI2gXp11yz6jqki6RUD03T4=</DigestValue>
+      </Reference>
+      <Reference URI="/word/fontTable.xml?ContentType=application/vnd.openxmlformats-officedocument.wordprocessingml.fontTable+xml">
+        <DigestMethod Algorithm="http://www.w3.org/2001/04/xmlenc#sha256"/>
+        <DigestValue>LWwKuIUuSAqgG9Wx2rdRjqm/+s16iMflUrzXlueatjo=</DigestValue>
+      </Reference>
+      <Reference URI="/word/footer1.xml?ContentType=application/vnd.openxmlformats-officedocument.wordprocessingml.footer+xml">
+        <DigestMethod Algorithm="http://www.w3.org/2001/04/xmlenc#sha256"/>
+        <DigestValue>V5R5JQjyKMEvCrTHwmq7NYmvReDQba43aJ2htqnkR4E=</DigestValue>
+      </Reference>
+      <Reference URI="/word/footnotes.xml?ContentType=application/vnd.openxmlformats-officedocument.wordprocessingml.footnotes+xml">
+        <DigestMethod Algorithm="http://www.w3.org/2001/04/xmlenc#sha256"/>
+        <DigestValue>o70UU52Sda026FW9aNEnlHVV0sXGr3SVNDVYa/MRuY0=</DigestValue>
+      </Reference>
+      <Reference URI="/word/media/image1.emf?ContentType=image/x-emf">
+        <DigestMethod Algorithm="http://www.w3.org/2001/04/xmlenc#sha256"/>
+        <DigestValue>mE6pWkccuPLG4evk2J24G0jLrke6OIfbsxQh/4fRfNI=</DigestValue>
+      </Reference>
+      <Reference URI="/word/media/image2.emf?ContentType=image/x-emf">
+        <DigestMethod Algorithm="http://www.w3.org/2001/04/xmlenc#sha256"/>
+        <DigestValue>pen5gIgC+msi0iNXKtG2GnsRXXz16rBX6HNcSvk1uVM=</DigestValue>
+      </Reference>
+      <Reference URI="/word/media/image3.emf?ContentType=image/x-emf">
+        <DigestMethod Algorithm="http://www.w3.org/2001/04/xmlenc#sha256"/>
+        <DigestValue>0/2kxs7cdnkb6jixigKVHQGCe40nfS8ylAB3ShRvbN8=</DigestValue>
+      </Reference>
+      <Reference URI="/word/media/image4.emf?ContentType=image/x-emf">
+        <DigestMethod Algorithm="http://www.w3.org/2001/04/xmlenc#sha256"/>
+        <DigestValue>NWYpONAnNwlJfTRzhJRhs3rRe+kE0QTbHbWnR1ZZnFQ=</DigestValue>
+      </Reference>
+      <Reference URI="/word/media/image5.emf?ContentType=image/x-emf">
+        <DigestMethod Algorithm="http://www.w3.org/2001/04/xmlenc#sha256"/>
+        <DigestValue>qfcmyuFGytgdySnrqmLXcYjPXkMBQnZumzaidO03hWw=</DigestValue>
+      </Reference>
+      <Reference URI="/word/media/image6.png?ContentType=image/png">
+        <DigestMethod Algorithm="http://www.w3.org/2001/04/xmlenc#sha256"/>
+        <DigestValue>fZZLNXAKKbA6FdfvjmPsj12izdG3/QxgwWf2kP0ib3g=</DigestValue>
+      </Reference>
+      <Reference URI="/word/media/image7.jpeg?ContentType=image/jpeg">
+        <DigestMethod Algorithm="http://www.w3.org/2001/04/xmlenc#sha256"/>
+        <DigestValue>pEoTXqlSFkGLEHbXf4PaVHU/06gpNn8dIhoT8inlTj4=</DigestValue>
+      </Reference>
+      <Reference URI="/word/numbering.xml?ContentType=application/vnd.openxmlformats-officedocument.wordprocessingml.numbering+xml">
+        <DigestMethod Algorithm="http://www.w3.org/2001/04/xmlenc#sha256"/>
+        <DigestValue>UQs7EpJxBfU3udVq/2W2mqgRW4XGF5DPxRV9OrHN53M=</DigestValue>
+      </Reference>
+      <Reference URI="/word/settings.xml?ContentType=application/vnd.openxmlformats-officedocument.wordprocessingml.settings+xml">
+        <DigestMethod Algorithm="http://www.w3.org/2001/04/xmlenc#sha256"/>
+        <DigestValue>TO1ouBpagjuR4Vp88xEnbGSgr+Jq/oKvawMaoBzCxFY=</DigestValue>
+      </Reference>
+      <Reference URI="/word/styles.xml?ContentType=application/vnd.openxmlformats-officedocument.wordprocessingml.styles+xml">
+        <DigestMethod Algorithm="http://www.w3.org/2001/04/xmlenc#sha256"/>
+        <DigestValue>03MZ0T0kz2hx4uFO3273Cfi01hkZ2zkZ1FWJe0mnhhw=</DigestValue>
+      </Reference>
+      <Reference URI="/word/theme/theme1.xml?ContentType=application/vnd.openxmlformats-officedocument.theme+xml">
+        <DigestMethod Algorithm="http://www.w3.org/2001/04/xmlenc#sha256"/>
+        <DigestValue>cKcNhElHcsGFXsbC+aFuD8bMQb2wzjdDVj7ZQ7Y+B7g=</DigestValue>
+      </Reference>
+      <Reference URI="/word/webSettings.xml?ContentType=application/vnd.openxmlformats-officedocument.wordprocessingml.webSettings+xml">
+        <DigestMethod Algorithm="http://www.w3.org/2001/04/xmlenc#sha256"/>
+        <DigestValue>rrTg8T1iuBtH6ydXBOrpMSPCRtMaKtoqXK+AN6hpF+c=</DigestValue>
+      </Reference>
+    </Manifest>
+    <SignatureProperties>
+      <SignatureProperty Id="idSignatureTime" Target="#idPackageSignature">
+        <mdssi:SignatureTime xmlns:mdssi="http://schemas.openxmlformats.org/package/2006/digital-signature">
+          <mdssi:Format>YYYY-MM-DDThh:mm:ssTZD</mdssi:Format>
+          <mdssi:Value>2022-09-19T17:32:21Z</mdssi:Value>
+        </mdssi:SignatureTime>
+      </SignatureProperty>
+    </SignatureProperties>
+  </Object>
+  <Object Id="idOfficeObject">
+    <SignatureProperties>
+      <SignatureProperty Id="idOfficeV1Details" Target="#idPackageSignature">
+        <SignatureInfoV1 xmlns="http://schemas.microsoft.com/office/2006/digsig">
+          <SetupID>{93EF7EA1-30E4-45C6-B3F4-8F8DDF731657}</SetupID>
+          <SignatureText>Jiamin Yuan</SignatureText>
+          <SignatureImage/>
+          <SignatureComments/>
+          <WindowsVersion>10.0</WindowsVersion>
+          <OfficeVersion>16.0.15601/23</OfficeVersion>
+          <ApplicationVersion>16.0.15601</ApplicationVersion>
+          <Monitors>1</Monitors>
+          <HorizontalResolution>1920</HorizontalResolution>
+          <VerticalResolution>1080</VerticalResolution>
+          <ColorDepth>32</ColorDepth>
+          <SignatureProviderId>{00000000-0000-0000-0000-000000000000}</SignatureProviderId>
+          <SignatureProviderUrl/>
+          <SignatureProviderDetails>9</SignatureProviderDetails>
+          <SignatureType>2</SignatureType>
+        </SignatureInfoV1>
+      </SignatureProperty>
+    </SignatureProperties>
+  </Object>
+  <Object>
+    <xd:QualifyingProperties xmlns:xd="http://uri.etsi.org/01903/v1.3.2#" Target="#idPackageSignature">
+      <xd:SignedProperties Id="idSignedProperties">
+        <xd:SignedSignatureProperties>
+          <xd:SigningTime>2022-09-19T17:32:21Z</xd:SigningTime>
+          <xd:SigningCertificate>
+            <xd:Cert>
+              <xd:CertDigest>
+                <DigestMethod Algorithm="http://www.w3.org/2001/04/xmlenc#sha256"/>
+                <DigestValue>boGXwbsocFf0yQnHfJbJNUNG4N7RRAE/CYraysKmWXE=</DigestValue>
+              </xd:CertDigest>
+              <xd:IssuerSerial>
+                <X509IssuerName>C=CA, E=dpatel3153@gmail.com, CN=Dinal Patel</X509IssuerName>
+                <X509SerialNumber>567531628536718976657560</X509SerialNumber>
+              </xd:IssuerSerial>
+            </xd:Cert>
+          </xd:SigningCertificate>
+          <xd:SignaturePolicyIdentifier>
+            <xd:SignaturePolicyImplied/>
+          </xd:SignaturePolicyIdentifier>
+        </xd:SignedSignatureProperties>
+      </xd:SignedProperties>
+    </xd:QualifyingProperties>
+  </Object>
+  <Object Id="idValidSigLnImg">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</Object>
+  <Object Id="idInvalidSigLnImg">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</Object>
+</Signature>
+</file>
+
+<file path=_xmlsignatures/sig2.xml><?xml version="1.0" encoding="utf-8"?>
+<Signature xmlns="http://www.w3.org/2000/09/xmldsig#" Id="idPackageSignature">
+  <SignedInfo>
+    <CanonicalizationMethod Algorithm="http://www.w3.org/TR/2001/REC-xml-c14n-20010315"/>
+    <SignatureMethod Algorithm="http://www.w3.org/2001/04/xmldsig-more#rsa-sha256"/>
+    <Reference Type="http://www.w3.org/2000/09/xmldsig#Object" URI="#idPackageObject">
+      <DigestMethod Algorithm="http://www.w3.org/2001/04/xmlenc#sha256"/>
+      <DigestValue>ylR1qlXmwN3c+sdyV+5Di6bAhvSrJVzGpvD3mYYfwuc=</DigestValue>
+    </Reference>
+    <Reference Type="http://www.w3.org/2000/09/xmldsig#Object" URI="#idOfficeObject">
+      <DigestMethod Algorithm="http://www.w3.org/2001/04/xmlenc#sha256"/>
+      <DigestValue>cJosC3FZeGuApBIn6+LW0syzSAlatLSzQx0iMo5lNTE=</DigestValue>
+    </Reference>
+    <Reference Type="http://uri.etsi.org/01903#SignedProperties" URI="#idSignedProperties">
+      <Transforms>
+        <Transform Algorithm="http://www.w3.org/TR/2001/REC-xml-c14n-20010315"/>
+      </Transforms>
+      <DigestMethod Algorithm="http://www.w3.org/2001/04/xmlenc#sha256"/>
+      <DigestValue>EIZbDWPoz4AQJ1ixMmp+ocpjjUc2dZaajAdMLQG04ag=</DigestValue>
+    </Reference>
+    <Reference Type="http://www.w3.org/2000/09/xmldsig#Object" URI="#idValidSigLnImg">
+      <DigestMethod Algorithm="http://www.w3.org/2001/04/xmlenc#sha256"/>
+      <DigestValue>mtw2srXXawM7cxd2lOXOSCft6NI+upWSAMC7fDPSNMk=</DigestValue>
+    </Reference>
+    <Reference Type="http://www.w3.org/2000/09/xmldsig#Object" URI="#idInvalidSigLnImg">
+      <DigestMethod Algorithm="http://www.w3.org/2001/04/xmlenc#sha256"/>
+      <DigestValue>MrlqRd1fGGVvRf/JTahslVYIAMruikdyFIPdIgpK5Gg=</DigestValue>
+    </Reference>
+  </SignedInfo>
+  <SignatureValue>y8Os/WjiKwx7WgE8bBB732iXdaLQcJ+RHCgDYuhU3T+6+whBPb0M1pQc77YGY0ZOezjEJtVgDxNh
+ix+8pwiuyqmoOPsAr68IL4mIt5I8QzLPyewiAzFa4BzXPyxwZz1G1mR6hyNaAN6uu+TTgTtzM8Ft
+6uRoaGyvlqoj+txNYoNTV9EKrIcz6IKMstHBilE1Wx3tnBFrehAfFoJ0oITW0x7EdA8uLMPPfMN1
+rxv41d8Wa+ytI4IClMloUOuEVXtfb0b4mFCy5XRU/nUHb+TccN7njAg2TvHLLsBpI85lOkL2GauZ
+B5E9YnPkmDnIQXB6lN7vZDu9Ct0U49doWZv6aQ==</SignatureValue>
+  <KeyInfo>
+    <X509Data>
+      <X509Certificate>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</X509Certificate>
+    </X509Data>
+  </KeyInfo>
+  <Object Id="idPackageObject">
+    <Manifest>
+      <Reference URI="/_rels/.rels?ContentType=application/vnd.openxmlformats-package.relationships+xml">
+        <Transforms>
+          <Transform Algorithm="http://schemas.openxmlformats.org/package/2006/RelationshipTransform">
+            <mdssi:RelationshipReference xmlns:mdssi="http://schemas.openxmlformats.org/package/2006/digital-signature" SourceId="rId1"/>
+          </Transform>
+          <Transform Algorithm="http://www.w3.org/TR/2001/REC-xml-c14n-20010315"/>
+        </Transforms>
+        <DigestMethod Algorithm="http://www.w3.org/2001/04/xmlenc#sha256"/>
+        <DigestValue>Mq3mDDWudLiaQFa1psBgLG+/en7p7r8re0MtlxnuiUI=</DigestValue>
+      </Reference>
+      <Reference URI="/word/_rels/document.xml.rels?ContentType=application/vnd.openxmlformats-package.relationships+xml">
+        <Transforms>
+          <Transform Algorithm="http://schemas.openxmlformats.org/package/2006/RelationshipTransform">
+            <mdssi:RelationshipReference xmlns:mdssi="http://schemas.openxmlformats.org/package/2006/digital-signature" SourceId="rId12"/>
+            <mdssi:RelationshipReference xmlns:mdssi="http://schemas.openxmlformats.org/package/2006/digital-signature" SourceId="rId17"/>
+            <mdssi:RelationshipReference xmlns:mdssi="http://schemas.openxmlformats.org/package/2006/digital-signature" SourceId="rId2"/>
+            <mdssi:RelationshipReference xmlns:mdssi="http://schemas.openxmlformats.org/package/2006/digital-signature" SourceId="rId16"/>
+            <mdssi:RelationshipReference xmlns:mdssi="http://schemas.openxmlformats.org/package/2006/digital-signature" SourceId="rId20"/>
+            <mdssi:RelationshipReference xmlns:mdssi="http://schemas.openxmlformats.org/package/2006/digital-signature" SourceId="rId1"/>
+            <mdssi:RelationshipReference xmlns:mdssi="http://schemas.openxmlformats.org/package/2006/digital-signature" SourceId="rId6"/>
+            <mdssi:RelationshipReference xmlns:mdssi="http://schemas.openxmlformats.org/package/2006/digital-signature" SourceId="rId11"/>
+            <mdssi:RelationshipReference xmlns:mdssi="http://schemas.openxmlformats.org/package/2006/digital-signature" SourceId="rId5"/>
+            <mdssi:RelationshipReference xmlns:mdssi="http://schemas.openxmlformats.org/package/2006/digital-signature" SourceId="rId15"/>
+            <mdssi:RelationshipReference xmlns:mdssi="http://schemas.openxmlformats.org/package/2006/digital-signature" SourceId="rId10"/>
+            <mdssi:RelationshipReference xmlns:mdssi="http://schemas.openxmlformats.org/package/2006/digital-signature" SourceId="rId19"/>
+            <mdssi:RelationshipReference xmlns:mdssi="http://schemas.openxmlformats.org/package/2006/digital-signature" SourceId="rId4"/>
+            <mdssi:RelationshipReference xmlns:mdssi="http://schemas.openxmlformats.org/package/2006/digital-signature" SourceId="rId9"/>
+            <mdssi:RelationshipReference xmlns:mdssi="http://schemas.openxmlformats.org/package/2006/digital-signature" SourceId="rId14"/>
+            <mdssi:RelationshipReference xmlns:mdssi="http://schemas.openxmlformats.org/package/2006/digital-signature" SourceId="rId8"/>
+            <mdssi:RelationshipReference xmlns:mdssi="http://schemas.openxmlformats.org/package/2006/digital-signature" SourceId="rId13"/>
+            <mdssi:RelationshipReference xmlns:mdssi="http://schemas.openxmlformats.org/package/2006/digital-signature" SourceId="rId18"/>
+            <mdssi:RelationshipReference xmlns:mdssi="http://schemas.openxmlformats.org/package/2006/digital-signature" SourceId="rId3"/>
+            <mdssi:RelationshipReference xmlns:mdssi="http://schemas.openxmlformats.org/package/2006/digital-signature" SourceId="rId7"/>
+          </Transform>
+          <Transform Algorithm="http://www.w3.org/TR/2001/REC-xml-c14n-20010315"/>
+        </Transforms>
+        <DigestMethod Algorithm="http://www.w3.org/2001/04/xmlenc#sha256"/>
+        <DigestValue>E7+BDP7F8XI81X4Vv+Sxq+XmXJimnpYa+zfXt04orwg=</DigestValue>
+      </Reference>
+      <Reference URI="/word/document.xml?ContentType=application/vnd.openxmlformats-officedocument.wordprocessingml.document.main+xml">
+        <DigestMethod Algorithm="http://www.w3.org/2001/04/xmlenc#sha256"/>
+        <DigestValue>5YuyquCLNhqGRMv1i9vO6RKcFMa9IwX0EeHd9oS5nMI=</DigestValue>
+      </Reference>
+      <Reference URI="/word/endnotes.xml?ContentType=application/vnd.openxmlformats-officedocument.wordprocessingml.endnotes+xml">
+        <DigestMethod Algorithm="http://www.w3.org/2001/04/xmlenc#sha256"/>
+        <DigestValue>GWnQZBKG5wUbHahXCfF4HI2gXp11yz6jqki6RUD03T4=</DigestValue>
+      </Reference>
+      <Reference URI="/word/fontTable.xml?ContentType=application/vnd.openxmlformats-officedocument.wordprocessingml.fontTable+xml">
+        <DigestMethod Algorithm="http://www.w3.org/2001/04/xmlenc#sha256"/>
+        <DigestValue>LWwKuIUuSAqgG9Wx2rdRjqm/+s16iMflUrzXlueatjo=</DigestValue>
+      </Reference>
+      <Reference URI="/word/footer1.xml?ContentType=application/vnd.openxmlformats-officedocument.wordprocessingml.footer+xml">
+        <DigestMethod Algorithm="http://www.w3.org/2001/04/xmlenc#sha256"/>
+        <DigestValue>V5R5JQjyKMEvCrTHwmq7NYmvReDQba43aJ2htqnkR4E=</DigestValue>
+      </Reference>
+      <Reference URI="/word/footnotes.xml?ContentType=application/vnd.openxmlformats-officedocument.wordprocessingml.footnotes+xml">
+        <DigestMethod Algorithm="http://www.w3.org/2001/04/xmlenc#sha256"/>
+        <DigestValue>o70UU52Sda026FW9aNEnlHVV0sXGr3SVNDVYa/MRuY0=</DigestValue>
+      </Reference>
+      <Reference URI="/word/media/image1.emf?ContentType=image/x-emf">
+        <DigestMethod Algorithm="http://www.w3.org/2001/04/xmlenc#sha256"/>
+        <DigestValue>mE6pWkccuPLG4evk2J24G0jLrke6OIfbsxQh/4fRfNI=</DigestValue>
+      </Reference>
+      <Reference URI="/word/media/image2.emf?ContentType=image/x-emf">
+        <DigestMethod Algorithm="http://www.w3.org/2001/04/xmlenc#sha256"/>
+        <DigestValue>pen5gIgC+msi0iNXKtG2GnsRXXz16rBX6HNcSvk1uVM=</DigestValue>
+      </Reference>
+      <Reference URI="/word/media/image3.emf?ContentType=image/x-emf">
+        <DigestMethod Algorithm="http://www.w3.org/2001/04/xmlenc#sha256"/>
+        <DigestValue>0/2kxs7cdnkb6jixigKVHQGCe40nfS8ylAB3ShRvbN8=</DigestValue>
+      </Reference>
+      <Reference URI="/word/media/image4.emf?ContentType=image/x-emf">
+        <DigestMethod Algorithm="http://www.w3.org/2001/04/xmlenc#sha256"/>
+        <DigestValue>NWYpONAnNwlJfTRzhJRhs3rRe+kE0QTbHbWnR1ZZnFQ=</DigestValue>
+      </Reference>
+      <Reference URI="/word/media/image5.emf?ContentType=image/x-emf">
+        <DigestMethod Algorithm="http://www.w3.org/2001/04/xmlenc#sha256"/>
+        <DigestValue>qfcmyuFGytgdySnrqmLXcYjPXkMBQnZumzaidO03hWw=</DigestValue>
+      </Reference>
+      <Reference URI="/word/media/image6.png?ContentType=image/png">
+        <DigestMethod Algorithm="http://www.w3.org/2001/04/xmlenc#sha256"/>
+        <DigestValue>fZZLNXAKKbA6FdfvjmPsj12izdG3/QxgwWf2kP0ib3g=</DigestValue>
+      </Reference>
+      <Reference URI="/word/media/image7.jpeg?ContentType=image/jpeg">
+        <DigestMethod Algorithm="http://www.w3.org/2001/04/xmlenc#sha256"/>
+        <DigestValue>pEoTXqlSFkGLEHbXf4PaVHU/06gpNn8dIhoT8inlTj4=</DigestValue>
+      </Reference>
+      <Reference URI="/word/numbering.xml?ContentType=application/vnd.openxmlformats-officedocument.wordprocessingml.numbering+xml">
+        <DigestMethod Algorithm="http://www.w3.org/2001/04/xmlenc#sha256"/>
+        <DigestValue>UQs7EpJxBfU3udVq/2W2mqgRW4XGF5DPxRV9OrHN53M=</DigestValue>
+      </Reference>
+      <Reference URI="/word/settings.xml?ContentType=application/vnd.openxmlformats-officedocument.wordprocessingml.settings+xml">
+        <DigestMethod Algorithm="http://www.w3.org/2001/04/xmlenc#sha256"/>
+        <DigestValue>TO1ouBpagjuR4Vp88xEnbGSgr+Jq/oKvawMaoBzCxFY=</DigestValue>
+      </Reference>
+      <Reference URI="/word/styles.xml?ContentType=application/vnd.openxmlformats-officedocument.wordprocessingml.styles+xml">
+        <DigestMethod Algorithm="http://www.w3.org/2001/04/xmlenc#sha256"/>
+        <DigestValue>03MZ0T0kz2hx4uFO3273Cfi01hkZ2zkZ1FWJe0mnhhw=</DigestValue>
+      </Reference>
+      <Reference URI="/word/theme/theme1.xml?ContentType=application/vnd.openxmlformats-officedocument.theme+xml">
+        <DigestMethod Algorithm="http://www.w3.org/2001/04/xmlenc#sha256"/>
+        <DigestValue>cKcNhElHcsGFXsbC+aFuD8bMQb2wzjdDVj7ZQ7Y+B7g=</DigestValue>
+      </Reference>
+      <Reference URI="/word/webSettings.xml?ContentType=application/vnd.openxmlformats-officedocument.wordprocessingml.webSettings+xml">
+        <DigestMethod Algorithm="http://www.w3.org/2001/04/xmlenc#sha256"/>
+        <DigestValue>rrTg8T1iuBtH6ydXBOrpMSPCRtMaKtoqXK+AN6hpF+c=</DigestValue>
+      </Reference>
+    </Manifest>
+    <SignatureProperties>
+      <SignatureProperty Id="idSignatureTime" Target="#idPackageSignature">
+        <mdssi:SignatureTime xmlns:mdssi="http://schemas.openxmlformats.org/package/2006/digital-signature">
+          <mdssi:Format>YYYY-MM-DDThh:mm:ssTZD</mdssi:Format>
+          <mdssi:Value>2022-09-19T17:32:30Z</mdssi:Value>
+        </mdssi:SignatureTime>
+      </SignatureProperty>
+    </SignatureProperties>
+  </Object>
+  <Object Id="idOfficeObject">
+    <SignatureProperties>
+      <SignatureProperty Id="idOfficeV1Details" Target="#idPackageSignature">
+        <SignatureInfoV1 xmlns="http://schemas.microsoft.com/office/2006/digsig">
+          <SetupID>{139FB15C-1181-48AA-942D-34FF2B17BD0A}</SetupID>
+          <SignatureText>Dinal Patel</SignatureText>
+          <SignatureImage/>
+          <SignatureComments/>
+          <WindowsVersion>10.0</WindowsVersion>
+          <OfficeVersion>16.0.15601/23</OfficeVersion>
+          <ApplicationVersion>16.0.15601</ApplicationVersion>
+          <Monitors>1</Monitors>
+          <HorizontalResolution>1920</HorizontalResolution>
+          <VerticalResolution>1080</VerticalResolution>
+          <ColorDepth>32</ColorDepth>
+          <SignatureProviderId>{00000000-0000-0000-0000-000000000000}</SignatureProviderId>
+          <SignatureProviderUrl/>
+          <SignatureProviderDetails>9</SignatureProviderDetails>
+          <SignatureType>2</SignatureType>
+        </SignatureInfoV1>
+      </SignatureProperty>
+    </SignatureProperties>
+  </Object>
+  <Object>
+    <xd:QualifyingProperties xmlns:xd="http://uri.etsi.org/01903/v1.3.2#" Target="#idPackageSignature">
+      <xd:SignedProperties Id="idSignedProperties">
+        <xd:SignedSignatureProperties>
+          <xd:SigningTime>2022-09-19T17:32:30Z</xd:SigningTime>
+          <xd:SigningCertificate>
+            <xd:Cert>
+              <xd:CertDigest>
+                <DigestMethod Algorithm="http://www.w3.org/2001/04/xmlenc#sha256"/>
+                <DigestValue>boGXwbsocFf0yQnHfJbJNUNG4N7RRAE/CYraysKmWXE=</DigestValue>
+              </xd:CertDigest>
+              <xd:IssuerSerial>
+                <X509IssuerName>C=CA, E=dpatel3153@gmail.com, CN=Dinal Patel</X509IssuerName>
+                <X509SerialNumber>567531628536718976657560</X509SerialNumber>
+              </xd:IssuerSerial>
+            </xd:Cert>
+          </xd:SigningCertificate>
+          <xd:SignaturePolicyIdentifier>
+            <xd:SignaturePolicyImplied/>
+          </xd:SignaturePolicyIdentifier>
+        </xd:SignedSignatureProperties>
+      </xd:SignedProperties>
+    </xd:QualifyingProperties>
+  </Object>
+  <Object Id="idValidSigLnImg">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</Object>
+  <Object Id="idInvalidSigLnImg">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</Object>
+</Signature>
+</file>
+
+<file path=_xmlsignatures/sig3.xml><?xml version="1.0" encoding="utf-8"?>
+<Signature xmlns="http://www.w3.org/2000/09/xmldsig#" Id="idPackageSignature">
+  <SignedInfo>
+    <CanonicalizationMethod Algorithm="http://www.w3.org/TR/2001/REC-xml-c14n-20010315"/>
+    <SignatureMethod Algorithm="http://www.w3.org/2001/04/xmldsig-more#rsa-sha256"/>
+    <Reference Type="http://www.w3.org/2000/09/xmldsig#Object" URI="#idPackageObject">
+      <DigestMethod Algorithm="http://www.w3.org/2001/04/xmlenc#sha256"/>
+      <DigestValue>U/PaJVXeHz7ikeoehPX4y79fzaFckHZkXqCUbLOVn7o=</DigestValue>
+    </Reference>
+    <Reference Type="http://www.w3.org/2000/09/xmldsig#Object" URI="#idOfficeObject">
+      <DigestMethod Algorithm="http://www.w3.org/2001/04/xmlenc#sha256"/>
+      <DigestValue>VJRLF5cWZxsf9awbYFpkmNvcZJ+OKTLiwQlEtvhe4p0=</DigestValue>
+    </Reference>
+    <Reference Type="http://uri.etsi.org/01903#SignedProperties" URI="#idSignedProperties">
+      <Transforms>
+        <Transform Algorithm="http://www.w3.org/TR/2001/REC-xml-c14n-20010315"/>
+      </Transforms>
+      <DigestMethod Algorithm="http://www.w3.org/2001/04/xmlenc#sha256"/>
+      <DigestValue>oPZdsVrIzQLjxJrUAelnb7b0XntK7/MbR4VXga9Ul9I=</DigestValue>
+    </Reference>
+    <Reference Type="http://www.w3.org/2000/09/xmldsig#Object" URI="#idValidSigLnImg">
+      <DigestMethod Algorithm="http://www.w3.org/2001/04/xmlenc#sha256"/>
+      <DigestValue>8834l/9lWtCC7i95uA0lRr4w7lKC7xjn2kQBp9ruTss=</DigestValue>
+    </Reference>
+    <Reference Type="http://www.w3.org/2000/09/xmldsig#Object" URI="#idInvalidSigLnImg">
+      <DigestMethod Algorithm="http://www.w3.org/2001/04/xmlenc#sha256"/>
+      <DigestValue>3/dabNt91KUbHxxfjAtdEfbdMwyKhIGpzQOaMBCylew=</DigestValue>
+    </Reference>
+  </SignedInfo>
+  <SignatureValue>HfdTBW6tDlgkpFRSV/0bQw6lahH0gdCeKlnuZynmk+rKkdxjyqI/5Di7cfi/+XfyW1tZUiQEpR3W
+snGt/47zCD2FZPkzgw/FzoKxPkhBttZmGYurVqd9S0E424dA8bkT6lUXVr7D6VUl8ApStg4q0gN2
+55O9QM9rHuAD9+af1fq3+l3CtWH5mzpZKDfhCO6gWY6C0FgVLz/ITjCL9RveJw88k3A5p+AI0wCU
+oONxxbOL0w4+5vBOscVKYRCGiuVmRrZGJXlA1PLzyNG5ltvKGJpMnziLZvFt75iHIbP0qOw3MaOq
+dfrNlBTGHvgbxT3RSeTEU51gfbkyQeRgCoV2Hw==</SignatureValue>
+  <KeyInfo>
+    <X509Data>
+      <X509Certificate>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</X509Certificate>
+    </X509Data>
+  </KeyInfo>
+  <Object Id="idPackageObject">
+    <Manifest>
+      <Reference URI="/_rels/.rels?ContentType=application/vnd.openxmlformats-package.relationships+xml">
+        <Transforms>
+          <Transform Algorithm="http://schemas.openxmlformats.org/package/2006/RelationshipTransform">
+            <mdssi:RelationshipReference xmlns:mdssi="http://schemas.openxmlformats.org/package/2006/digital-signature" SourceId="rId1"/>
+          </Transform>
+          <Transform Algorithm="http://www.w3.org/TR/2001/REC-xml-c14n-20010315"/>
+        </Transforms>
+        <DigestMethod Algorithm="http://www.w3.org/2001/04/xmlenc#sha256"/>
+        <DigestValue>Mq3mDDWudLiaQFa1psBgLG+/en7p7r8re0MtlxnuiUI=</DigestValue>
+      </Reference>
+      <Reference URI="/word/_rels/document.xml.rels?ContentType=application/vnd.openxmlformats-package.relationships+xml">
+        <Transforms>
+          <Transform Algorithm="http://schemas.openxmlformats.org/package/2006/RelationshipTransform">
+            <mdssi:RelationshipReference xmlns:mdssi="http://schemas.openxmlformats.org/package/2006/digital-signature" SourceId="rId6"/>
+            <mdssi:RelationshipReference xmlns:mdssi="http://schemas.openxmlformats.org/package/2006/digital-signature" SourceId="rId11"/>
+            <mdssi:RelationshipReference xmlns:mdssi="http://schemas.openxmlformats.org/package/2006/digital-signature" SourceId="rId5"/>
+            <mdssi:RelationshipReference xmlns:mdssi="http://schemas.openxmlformats.org/package/2006/digital-signature" SourceId="rId15"/>
+            <mdssi:RelationshipReference xmlns:mdssi="http://schemas.openxmlformats.org/package/2006/digital-signature" SourceId="rId10"/>
+            <mdssi:RelationshipReference xmlns:mdssi="http://schemas.openxmlformats.org/package/2006/digital-signature" SourceId="rId19"/>
+            <mdssi:RelationshipReference xmlns:mdssi="http://schemas.openxmlformats.org/package/2006/digital-signature" SourceId="rId4"/>
+            <mdssi:RelationshipReference xmlns:mdssi="http://schemas.openxmlformats.org/package/2006/digital-signature" SourceId="rId9"/>
+            <mdssi:RelationshipReference xmlns:mdssi="http://schemas.openxmlformats.org/package/2006/digital-signature" SourceId="rId14"/>
+            <mdssi:RelationshipReference xmlns:mdssi="http://schemas.openxmlformats.org/package/2006/digital-signature" SourceId="rId8"/>
+            <mdssi:RelationshipReference xmlns:mdssi="http://schemas.openxmlformats.org/package/2006/digital-signature" SourceId="rId13"/>
+            <mdssi:RelationshipReference xmlns:mdssi="http://schemas.openxmlformats.org/package/2006/digital-signature" SourceId="rId18"/>
+            <mdssi:RelationshipReference xmlns:mdssi="http://schemas.openxmlformats.org/package/2006/digital-signature" SourceId="rId3"/>
+            <mdssi:RelationshipReference xmlns:mdssi="http://schemas.openxmlformats.org/package/2006/digital-signature" SourceId="rId7"/>
+            <mdssi:RelationshipReference xmlns:mdssi="http://schemas.openxmlformats.org/package/2006/digital-signature" SourceId="rId12"/>
+            <mdssi:RelationshipReference xmlns:mdssi="http://schemas.openxmlformats.org/package/2006/digital-signature" SourceId="rId17"/>
+            <mdssi:RelationshipReference xmlns:mdssi="http://schemas.openxmlformats.org/package/2006/digital-signature" SourceId="rId2"/>
+            <mdssi:RelationshipReference xmlns:mdssi="http://schemas.openxmlformats.org/package/2006/digital-signature" SourceId="rId16"/>
+            <mdssi:RelationshipReference xmlns:mdssi="http://schemas.openxmlformats.org/package/2006/digital-signature" SourceId="rId20"/>
+            <mdssi:RelationshipReference xmlns:mdssi="http://schemas.openxmlformats.org/package/2006/digital-signature" SourceId="rId1"/>
+          </Transform>
+          <Transform Algorithm="http://www.w3.org/TR/2001/REC-xml-c14n-20010315"/>
+        </Transforms>
+        <DigestMethod Algorithm="http://www.w3.org/2001/04/xmlenc#sha256"/>
+        <DigestValue>E7+BDP7F8XI81X4Vv+Sxq+XmXJimnpYa+zfXt04orwg=</DigestValue>
+      </Reference>
+      <Reference URI="/word/document.xml?ContentType=application/vnd.openxmlformats-officedocument.wordprocessingml.document.main+xml">
+        <DigestMethod Algorithm="http://www.w3.org/2001/04/xmlenc#sha256"/>
+        <DigestValue>5YuyquCLNhqGRMv1i9vO6RKcFMa9IwX0EeHd9oS5nMI=</DigestValue>
+      </Reference>
+      <Reference URI="/word/endnotes.xml?ContentType=application/vnd.openxmlformats-officedocument.wordprocessingml.endnotes+xml">
+        <DigestMethod Algorithm="http://www.w3.org/2001/04/xmlenc#sha256"/>
+        <DigestValue>GWnQZBKG5wUbHahXCfF4HI2gXp11yz6jqki6RUD03T4=</DigestValue>
+      </Reference>
+      <Reference URI="/word/fontTable.xml?ContentType=application/vnd.openxmlformats-officedocument.wordprocessingml.fontTable+xml">
+        <DigestMethod Algorithm="http://www.w3.org/2001/04/xmlenc#sha256"/>
+        <DigestValue>LWwKuIUuSAqgG9Wx2rdRjqm/+s16iMflUrzXlueatjo=</DigestValue>
+      </Reference>
+      <Reference URI="/word/footer1.xml?ContentType=application/vnd.openxmlformats-officedocument.wordprocessingml.footer+xml">
+        <DigestMethod Algorithm="http://www.w3.org/2001/04/xmlenc#sha256"/>
+        <DigestValue>V5R5JQjyKMEvCrTHwmq7NYmvReDQba43aJ2htqnkR4E=</DigestValue>
+      </Reference>
+      <Reference URI="/word/footnotes.xml?ContentType=application/vnd.openxmlformats-officedocument.wordprocessingml.footnotes+xml">
+        <DigestMethod Algorithm="http://www.w3.org/2001/04/xmlenc#sha256"/>
+        <DigestValue>o70UU52Sda026FW9aNEnlHVV0sXGr3SVNDVYa/MRuY0=</DigestValue>
+      </Reference>
+      <Reference URI="/word/media/image1.emf?ContentType=image/x-emf">
+        <DigestMethod Algorithm="http://www.w3.org/2001/04/xmlenc#sha256"/>
+        <DigestValue>mE6pWkccuPLG4evk2J24G0jLrke6OIfbsxQh/4fRfNI=</DigestValue>
+      </Reference>
+      <Reference URI="/word/media/image2.emf?ContentType=image/x-emf">
+        <DigestMethod Algorithm="http://www.w3.org/2001/04/xmlenc#sha256"/>
+        <DigestValue>pen5gIgC+msi0iNXKtG2GnsRXXz16rBX6HNcSvk1uVM=</DigestValue>
+      </Reference>
+      <Reference URI="/word/media/image3.emf?ContentType=image/x-emf">
+        <DigestMethod Algorithm="http://www.w3.org/2001/04/xmlenc#sha256"/>
+        <DigestValue>0/2kxs7cdnkb6jixigKVHQGCe40nfS8ylAB3ShRvbN8=</DigestValue>
+      </Reference>
+      <Reference URI="/word/media/image4.emf?ContentType=image/x-emf">
+        <DigestMethod Algorithm="http://www.w3.org/2001/04/xmlenc#sha256"/>
+        <DigestValue>NWYpONAnNwlJfTRzhJRhs3rRe+kE0QTbHbWnR1ZZnFQ=</DigestValue>
+      </Reference>
+      <Reference URI="/word/media/image5.emf?ContentType=image/x-emf">
+        <DigestMethod Algorithm="http://www.w3.org/2001/04/xmlenc#sha256"/>
+        <DigestValue>qfcmyuFGytgdySnrqmLXcYjPXkMBQnZumzaidO03hWw=</DigestValue>
+      </Reference>
+      <Reference URI="/word/media/image6.png?ContentType=image/png">
+        <DigestMethod Algorithm="http://www.w3.org/2001/04/xmlenc#sha256"/>
+        <DigestValue>fZZLNXAKKbA6FdfvjmPsj12izdG3/QxgwWf2kP0ib3g=</DigestValue>
+      </Reference>
+      <Reference URI="/word/media/image7.jpeg?ContentType=image/jpeg">
+        <DigestMethod Algorithm="http://www.w3.org/2001/04/xmlenc#sha256"/>
+        <DigestValue>pEoTXqlSFkGLEHbXf4PaVHU/06gpNn8dIhoT8inlTj4=</DigestValue>
+      </Reference>
+      <Reference URI="/word/numbering.xml?ContentType=application/vnd.openxmlformats-officedocument.wordprocessingml.numbering+xml">
+        <DigestMethod Algorithm="http://www.w3.org/2001/04/xmlenc#sha256"/>
+        <DigestValue>UQs7EpJxBfU3udVq/2W2mqgRW4XGF5DPxRV9OrHN53M=</DigestValue>
+      </Reference>
+      <Reference URI="/word/settings.xml?ContentType=application/vnd.openxmlformats-officedocument.wordprocessingml.settings+xml">
+        <DigestMethod Algorithm="http://www.w3.org/2001/04/xmlenc#sha256"/>
+        <DigestValue>TO1ouBpagjuR4Vp88xEnbGSgr+Jq/oKvawMaoBzCxFY=</DigestValue>
+      </Reference>
+      <Reference URI="/word/styles.xml?ContentType=application/vnd.openxmlformats-officedocument.wordprocessingml.styles+xml">
+        <DigestMethod Algorithm="http://www.w3.org/2001/04/xmlenc#sha256"/>
+        <DigestValue>03MZ0T0kz2hx4uFO3273Cfi01hkZ2zkZ1FWJe0mnhhw=</DigestValue>
+      </Reference>
+      <Reference URI="/word/theme/theme1.xml?ContentType=application/vnd.openxmlformats-officedocument.theme+xml">
+        <DigestMethod Algorithm="http://www.w3.org/2001/04/xmlenc#sha256"/>
+        <DigestValue>cKcNhElHcsGFXsbC+aFuD8bMQb2wzjdDVj7ZQ7Y+B7g=</DigestValue>
+      </Reference>
+      <Reference URI="/word/webSettings.xml?ContentType=application/vnd.openxmlformats-officedocument.wordprocessingml.webSettings+xml">
+        <DigestMethod Algorithm="http://www.w3.org/2001/04/xmlenc#sha256"/>
+        <DigestValue>rrTg8T1iuBtH6ydXBOrpMSPCRtMaKtoqXK+AN6hpF+c=</DigestValue>
+      </Reference>
+    </Manifest>
+    <SignatureProperties>
+      <SignatureProperty Id="idSignatureTime" Target="#idPackageSignature">
+        <mdssi:SignatureTime xmlns:mdssi="http://schemas.openxmlformats.org/package/2006/digital-signature">
+          <mdssi:Format>YYYY-MM-DDThh:mm:ssTZD</mdssi:Format>
+          <mdssi:Value>2022-09-19T17:32:37Z</mdssi:Value>
+        </mdssi:SignatureTime>
+      </SignatureProperty>
+    </SignatureProperties>
+  </Object>
+  <Object Id="idOfficeObject">
+    <SignatureProperties>
+      <SignatureProperty Id="idOfficeV1Details" Target="#idPackageSignature">
+        <SignatureInfoV1 xmlns="http://schemas.microsoft.com/office/2006/digsig">
+          <SetupID>{37615B56-3E28-4C6B-AB2C-78EC6C11E010}</SetupID>
+          <SignatureText>Craig Justin Balibalos</SignatureText>
+          <SignatureImage/>
+          <SignatureComments/>
+          <WindowsVersion>10.0</WindowsVersion>
+          <OfficeVersion>16.0.15601/23</OfficeVersion>
+          <ApplicationVersion>16.0.15601</ApplicationVersion>
+          <Monitors>1</Monitors>
+          <HorizontalResolution>1920</HorizontalResolution>
+          <VerticalResolution>1080</VerticalResolution>
+          <ColorDepth>32</ColorDepth>
+          <SignatureProviderId>{00000000-0000-0000-0000-000000000000}</SignatureProviderId>
+          <SignatureProviderUrl/>
+          <SignatureProviderDetails>9</SignatureProviderDetails>
+          <SignatureType>2</SignatureType>
+        </SignatureInfoV1>
+      </SignatureProperty>
+    </SignatureProperties>
+  </Object>
+  <Object>
+    <xd:QualifyingProperties xmlns:xd="http://uri.etsi.org/01903/v1.3.2#" Target="#idPackageSignature">
+      <xd:SignedProperties Id="idSignedProperties">
+        <xd:SignedSignatureProperties>
+          <xd:SigningTime>2022-09-19T17:32:37Z</xd:SigningTime>
+          <xd:SigningCertificate>
+            <xd:Cert>
+              <xd:CertDigest>
+                <DigestMethod Algorithm="http://www.w3.org/2001/04/xmlenc#sha256"/>
+                <DigestValue>boGXwbsocFf0yQnHfJbJNUNG4N7RRAE/CYraysKmWXE=</DigestValue>
+              </xd:CertDigest>
+              <xd:IssuerSerial>
+                <X509IssuerName>C=CA, E=dpatel3153@gmail.com, CN=Dinal Patel</X509IssuerName>
+                <X509SerialNumber>567531628536718976657560</X509SerialNumber>
+              </xd:IssuerSerial>
+            </xd:Cert>
+          </xd:SigningCertificate>
+          <xd:SignaturePolicyIdentifier>
+            <xd:SignaturePolicyImplied/>
+          </xd:SignaturePolicyIdentifier>
+        </xd:SignedSignatureProperties>
+      </xd:SignedProperties>
+    </xd:QualifyingProperties>
+  </Object>
+  <Object Id="idValidSigLnImg">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</Object>
+  <Object Id="idInvalidSigLnImg">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</Object>
+</Signature>
+</file>
+
+<file path=_xmlsignatures/sig4.xml><?xml version="1.0" encoding="utf-8"?>
+<Signature xmlns="http://www.w3.org/2000/09/xmldsig#" Id="idPackageSignature">
+  <SignedInfo>
+    <CanonicalizationMethod Algorithm="http://www.w3.org/TR/2001/REC-xml-c14n-20010315"/>
+    <SignatureMethod Algorithm="http://www.w3.org/2001/04/xmldsig-more#rsa-sha256"/>
+    <Reference Type="http://www.w3.org/2000/09/xmldsig#Object" URI="#idPackageObject">
+      <DigestMethod Algorithm="http://www.w3.org/2001/04/xmlenc#sha256"/>
+      <DigestValue>a/t8+OGhvvBYkw8UQVS+9iDzr5Dn8kske6u87I69ork=</DigestValue>
+    </Reference>
+    <Reference Type="http://www.w3.org/2000/09/xmldsig#Object" URI="#idOfficeObject">
+      <DigestMethod Algorithm="http://www.w3.org/2001/04/xmlenc#sha256"/>
+      <DigestValue>TLTNPpFtWs1JVmcdcPa49jmgIdtQou/NPmJUnIxUeuo=</DigestValue>
+    </Reference>
+    <Reference Type="http://uri.etsi.org/01903#SignedProperties" URI="#idSignedProperties">
+      <Transforms>
+        <Transform Algorithm="http://www.w3.org/TR/2001/REC-xml-c14n-20010315"/>
+      </Transforms>
+      <DigestMethod Algorithm="http://www.w3.org/2001/04/xmlenc#sha256"/>
+      <DigestValue>uIduG99DzyswSyUjJzlzNNCpvatLPer62BNV6uf7cDE=</DigestValue>
+    </Reference>
+    <Reference Type="http://www.w3.org/2000/09/xmldsig#Object" URI="#idValidSigLnImg">
+      <DigestMethod Algorithm="http://www.w3.org/2001/04/xmlenc#sha256"/>
+      <DigestValue>zFEgcH2GyLBVtBhkKMKG+4e8Vp0e/k0H3BCz8YRdL2k=</DigestValue>
+    </Reference>
+    <Reference Type="http://www.w3.org/2000/09/xmldsig#Object" URI="#idInvalidSigLnImg">
+      <DigestMethod Algorithm="http://www.w3.org/2001/04/xmlenc#sha256"/>
+      <DigestValue>py3JYC8SjENmUvqvl6RHP0RWX1s+nvd1Ja4FxD12AcA=</DigestValue>
+    </Reference>
+  </SignedInfo>
+  <SignatureValue>MYE4COBoT85Mh7CpsA1uztRgPRi3ttGDwfr19DcSdtFIS4Daka1NMi097ZRxLxi4AiOhuq3TTD7l
+j0EspMwfuarELF/tkN1i/SsNc6Pq5iTZZBCEQtN9e0yU5CzAm26OizCgW/D4AmiRIFp6NxCK9OXS
+TsJBwln92ZICmOLAn7BuBNw+F2y8JmxshJ3ZIsKx4vXV7+h+tp78KMV2IPWsNHoqtHfLGoofwiM2
+VQE2sS2IMvyWqHFTdLX2rT1qs0PIKGUuc/ZxdTtQRA6goLeIIRvaZTSjPojIs6D5gA7napePxhs2
+b72EIhNph+/F3NOpbknZyui2cSwoxkqrCs96sQ==</SignatureValue>
+  <KeyInfo>
+    <X509Data>
+      <X509Certificate>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</X509Certificate>
+    </X509Data>
+  </KeyInfo>
+  <Object Id="idPackageObject">
+    <Manifest>
+      <Reference URI="/_rels/.rels?ContentType=application/vnd.openxmlformats-package.relationships+xml">
+        <Transforms>
+          <Transform Algorithm="http://schemas.openxmlformats.org/package/2006/RelationshipTransform">
+            <mdssi:RelationshipReference xmlns:mdssi="http://schemas.openxmlformats.org/package/2006/digital-signature" SourceId="rId1"/>
+          </Transform>
+          <Transform Algorithm="http://www.w3.org/TR/2001/REC-xml-c14n-20010315"/>
+        </Transforms>
+        <DigestMethod Algorithm="http://www.w3.org/2001/04/xmlenc#sha256"/>
+        <DigestValue>Mq3mDDWudLiaQFa1psBgLG+/en7p7r8re0MtlxnuiUI=</DigestValue>
+      </Reference>
+      <Reference URI="/word/_rels/document.xml.rels?ContentType=application/vnd.openxmlformats-package.relationships+xml">
+        <Transforms>
+          <Transform Algorithm="http://schemas.openxmlformats.org/package/2006/RelationshipTransform">
+            <mdssi:RelationshipReference xmlns:mdssi="http://schemas.openxmlformats.org/package/2006/digital-signature" SourceId="rId13"/>
+            <mdssi:RelationshipReference xmlns:mdssi="http://schemas.openxmlformats.org/package/2006/digital-signature" SourceId="rId18"/>
+            <mdssi:RelationshipReference xmlns:mdssi="http://schemas.openxmlformats.org/package/2006/digital-signature" SourceId="rId3"/>
+            <mdssi:RelationshipReference xmlns:mdssi="http://schemas.openxmlformats.org/package/2006/digital-signature" SourceId="rId7"/>
+            <mdssi:RelationshipReference xmlns:mdssi="http://schemas.openxmlformats.org/package/2006/digital-signature" SourceId="rId12"/>
+            <mdssi:RelationshipReference xmlns:mdssi="http://schemas.openxmlformats.org/package/2006/digital-signature" SourceId="rId17"/>
+            <mdssi:RelationshipReference xmlns:mdssi="http://schemas.openxmlformats.org/package/2006/digital-signature" SourceId="rId2"/>
+            <mdssi:RelationshipReference xmlns:mdssi="http://schemas.openxmlformats.org/package/2006/digital-signature" SourceId="rId16"/>
+            <mdssi:RelationshipReference xmlns:mdssi="http://schemas.openxmlformats.org/package/2006/digital-signature" SourceId="rId20"/>
+            <mdssi:RelationshipReference xmlns:mdssi="http://schemas.openxmlformats.org/package/2006/digital-signature" SourceId="rId1"/>
+            <mdssi:RelationshipReference xmlns:mdssi="http://schemas.openxmlformats.org/package/2006/digital-signature" SourceId="rId6"/>
+            <mdssi:RelationshipReference xmlns:mdssi="http://schemas.openxmlformats.org/package/2006/digital-signature" SourceId="rId11"/>
+            <mdssi:RelationshipReference xmlns:mdssi="http://schemas.openxmlformats.org/package/2006/digital-signature" SourceId="rId5"/>
+            <mdssi:RelationshipReference xmlns:mdssi="http://schemas.openxmlformats.org/package/2006/digital-signature" SourceId="rId15"/>
+            <mdssi:RelationshipReference xmlns:mdssi="http://schemas.openxmlformats.org/package/2006/digital-signature" SourceId="rId10"/>
+            <mdssi:RelationshipReference xmlns:mdssi="http://schemas.openxmlformats.org/package/2006/digital-signature" SourceId="rId19"/>
+            <mdssi:RelationshipReference xmlns:mdssi="http://schemas.openxmlformats.org/package/2006/digital-signature" SourceId="rId4"/>
+            <mdssi:RelationshipReference xmlns:mdssi="http://schemas.openxmlformats.org/package/2006/digital-signature" SourceId="rId9"/>
+            <mdssi:RelationshipReference xmlns:mdssi="http://schemas.openxmlformats.org/package/2006/digital-signature" SourceId="rId14"/>
+            <mdssi:RelationshipReference xmlns:mdssi="http://schemas.openxmlformats.org/package/2006/digital-signature" SourceId="rId8"/>
+          </Transform>
+          <Transform Algorithm="http://www.w3.org/TR/2001/REC-xml-c14n-20010315"/>
+        </Transforms>
+        <DigestMethod Algorithm="http://www.w3.org/2001/04/xmlenc#sha256"/>
+        <DigestValue>E7+BDP7F8XI81X4Vv+Sxq+XmXJimnpYa+zfXt04orwg=</DigestValue>
+      </Reference>
+      <Reference URI="/word/document.xml?ContentType=application/vnd.openxmlformats-officedocument.wordprocessingml.document.main+xml">
+        <DigestMethod Algorithm="http://www.w3.org/2001/04/xmlenc#sha256"/>
+        <DigestValue>5YuyquCLNhqGRMv1i9vO6RKcFMa9IwX0EeHd9oS5nMI=</DigestValue>
+      </Reference>
+      <Reference URI="/word/endnotes.xml?ContentType=application/vnd.openxmlformats-officedocument.wordprocessingml.endnotes+xml">
+        <DigestMethod Algorithm="http://www.w3.org/2001/04/xmlenc#sha256"/>
+        <DigestValue>GWnQZBKG5wUbHahXCfF4HI2gXp11yz6jqki6RUD03T4=</DigestValue>
+      </Reference>
+      <Reference URI="/word/fontTable.xml?ContentType=application/vnd.openxmlformats-officedocument.wordprocessingml.fontTable+xml">
+        <DigestMethod Algorithm="http://www.w3.org/2001/04/xmlenc#sha256"/>
+        <DigestValue>LWwKuIUuSAqgG9Wx2rdRjqm/+s16iMflUrzXlueatjo=</DigestValue>
+      </Reference>
+      <Reference URI="/word/footer1.xml?ContentType=application/vnd.openxmlformats-officedocument.wordprocessingml.footer+xml">
+        <DigestMethod Algorithm="http://www.w3.org/2001/04/xmlenc#sha256"/>
+        <DigestValue>V5R5JQjyKMEvCrTHwmq7NYmvReDQba43aJ2htqnkR4E=</DigestValue>
+      </Reference>
+      <Reference URI="/word/footnotes.xml?ContentType=application/vnd.openxmlformats-officedocument.wordprocessingml.footnotes+xml">
+        <DigestMethod Algorithm="http://www.w3.org/2001/04/xmlenc#sha256"/>
+        <DigestValue>o70UU52Sda026FW9aNEnlHVV0sXGr3SVNDVYa/MRuY0=</DigestValue>
+      </Reference>
+      <Reference URI="/word/media/image1.emf?ContentType=image/x-emf">
+        <DigestMethod Algorithm="http://www.w3.org/2001/04/xmlenc#sha256"/>
+        <DigestValue>mE6pWkccuPLG4evk2J24G0jLrke6OIfbsxQh/4fRfNI=</DigestValue>
+      </Reference>
+      <Reference URI="/word/media/image2.emf?ContentType=image/x-emf">
+        <DigestMethod Algorithm="http://www.w3.org/2001/04/xmlenc#sha256"/>
+        <DigestValue>pen5gIgC+msi0iNXKtG2GnsRXXz16rBX6HNcSvk1uVM=</DigestValue>
+      </Reference>
+      <Reference URI="/word/media/image3.emf?ContentType=image/x-emf">
+        <DigestMethod Algorithm="http://www.w3.org/2001/04/xmlenc#sha256"/>
+        <DigestValue>0/2kxs7cdnkb6jixigKVHQGCe40nfS8ylAB3ShRvbN8=</DigestValue>
+      </Reference>
+      <Reference URI="/word/media/image4.emf?ContentType=image/x-emf">
+        <DigestMethod Algorithm="http://www.w3.org/2001/04/xmlenc#sha256"/>
+        <DigestValue>NWYpONAnNwlJfTRzhJRhs3rRe+kE0QTbHbWnR1ZZnFQ=</DigestValue>
+      </Reference>
+      <Reference URI="/word/media/image5.emf?ContentType=image/x-emf">
+        <DigestMethod Algorithm="http://www.w3.org/2001/04/xmlenc#sha256"/>
+        <DigestValue>qfcmyuFGytgdySnrqmLXcYjPXkMBQnZumzaidO03hWw=</DigestValue>
+      </Reference>
+      <Reference URI="/word/media/image6.png?ContentType=image/png">
+        <DigestMethod Algorithm="http://www.w3.org/2001/04/xmlenc#sha256"/>
+        <DigestValue>fZZLNXAKKbA6FdfvjmPsj12izdG3/QxgwWf2kP0ib3g=</DigestValue>
+      </Reference>
+      <Reference URI="/word/media/image7.jpeg?ContentType=image/jpeg">
+        <DigestMethod Algorithm="http://www.w3.org/2001/04/xmlenc#sha256"/>
+        <DigestValue>pEoTXqlSFkGLEHbXf4PaVHU/06gpNn8dIhoT8inlTj4=</DigestValue>
+      </Reference>
+      <Reference URI="/word/numbering.xml?ContentType=application/vnd.openxmlformats-officedocument.wordprocessingml.numbering+xml">
+        <DigestMethod Algorithm="http://www.w3.org/2001/04/xmlenc#sha256"/>
+        <DigestValue>UQs7EpJxBfU3udVq/2W2mqgRW4XGF5DPxRV9OrHN53M=</DigestValue>
+      </Reference>
+      <Reference URI="/word/settings.xml?ContentType=application/vnd.openxmlformats-officedocument.wordprocessingml.settings+xml">
+        <DigestMethod Algorithm="http://www.w3.org/2001/04/xmlenc#sha256"/>
+        <DigestValue>TO1ouBpagjuR4Vp88xEnbGSgr+Jq/oKvawMaoBzCxFY=</DigestValue>
+      </Reference>
+      <Reference URI="/word/styles.xml?ContentType=application/vnd.openxmlformats-officedocument.wordprocessingml.styles+xml">
+        <DigestMethod Algorithm="http://www.w3.org/2001/04/xmlenc#sha256"/>
+        <DigestValue>03MZ0T0kz2hx4uFO3273Cfi01hkZ2zkZ1FWJe0mnhhw=</DigestValue>
+      </Reference>
+      <Reference URI="/word/theme/theme1.xml?ContentType=application/vnd.openxmlformats-officedocument.theme+xml">
+        <DigestMethod Algorithm="http://www.w3.org/2001/04/xmlenc#sha256"/>
+        <DigestValue>cKcNhElHcsGFXsbC+aFuD8bMQb2wzjdDVj7ZQ7Y+B7g=</DigestValue>
+      </Reference>
+      <Reference URI="/word/webSettings.xml?ContentType=application/vnd.openxmlformats-officedocument.wordprocessingml.webSettings+xml">
+        <DigestMethod Algorithm="http://www.w3.org/2001/04/xmlenc#sha256"/>
+        <DigestValue>rrTg8T1iuBtH6ydXBOrpMSPCRtMaKtoqXK+AN6hpF+c=</DigestValue>
+      </Reference>
+    </Manifest>
+    <SignatureProperties>
+      <SignatureProperty Id="idSignatureTime" Target="#idPackageSignature">
+        <mdssi:SignatureTime xmlns:mdssi="http://schemas.openxmlformats.org/package/2006/digital-signature">
+          <mdssi:Format>YYYY-MM-DDThh:mm:ssTZD</mdssi:Format>
+          <mdssi:Value>2022-09-19T17:32:45Z</mdssi:Value>
+        </mdssi:SignatureTime>
+      </SignatureProperty>
+    </SignatureProperties>
+  </Object>
+  <Object Id="idOfficeObject">
+    <SignatureProperties>
+      <SignatureProperty Id="idOfficeV1Details" Target="#idPackageSignature">
+        <SignatureInfoV1 xmlns="http://schemas.microsoft.com/office/2006/digsig">
+          <SetupID>{F6B2F9F7-8288-4D06-8315-7073AAE9D21C}</SetupID>
+          <SignatureText>Alihan Djamankulov</SignatureText>
+          <SignatureImage/>
+          <SignatureComments/>
+          <WindowsVersion>10.0</WindowsVersion>
+          <OfficeVersion>16.0.15601/23</OfficeVersion>
+          <ApplicationVersion>16.0.15601</ApplicationVersion>
+          <Monitors>1</Monitors>
+          <HorizontalResolution>1920</HorizontalResolution>
+          <VerticalResolution>1080</VerticalResolution>
+          <ColorDepth>32</ColorDepth>
+          <SignatureProviderId>{00000000-0000-0000-0000-000000000000}</SignatureProviderId>
+          <SignatureProviderUrl/>
+          <SignatureProviderDetails>9</SignatureProviderDetails>
+          <SignatureType>2</SignatureType>
+        </SignatureInfoV1>
+      </SignatureProperty>
+    </SignatureProperties>
+  </Object>
+  <Object>
+    <xd:QualifyingProperties xmlns:xd="http://uri.etsi.org/01903/v1.3.2#" Target="#idPackageSignature">
+      <xd:SignedProperties Id="idSignedProperties">
+        <xd:SignedSignatureProperties>
+          <xd:SigningTime>2022-09-19T17:32:45Z</xd:SigningTime>
+          <xd:SigningCertificate>
+            <xd:Cert>
+              <xd:CertDigest>
+                <DigestMethod Algorithm="http://www.w3.org/2001/04/xmlenc#sha256"/>
+                <DigestValue>boGXwbsocFf0yQnHfJbJNUNG4N7RRAE/CYraysKmWXE=</DigestValue>
+              </xd:CertDigest>
+              <xd:IssuerSerial>
+                <X509IssuerName>C=CA, E=dpatel3153@gmail.com, CN=Dinal Patel</X509IssuerName>
+                <X509SerialNumber>567531628536718976657560</X509SerialNumber>
+              </xd:IssuerSerial>
+            </xd:Cert>
+          </xd:SigningCertificate>
+          <xd:SignaturePolicyIdentifier>
+            <xd:SignaturePolicyImplied/>
+          </xd:SignaturePolicyIdentifier>
+        </xd:SignedSignatureProperties>
+      </xd:SignedProperties>
+    </xd:QualifyingProperties>
+  </Object>
+  <Object Id="idValidSigLnImg">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</Object>
+  <Object Id="idInvalidSigLnImg">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</Object>
+</Signature>
+</file>
+
+<file path=_xmlsignatures/sig5.xml><?xml version="1.0" encoding="utf-8"?>
+<Signature xmlns="http://www.w3.org/2000/09/xmldsig#" Id="idPackageSignature">
+  <SignedInfo>
+    <CanonicalizationMethod Algorithm="http://www.w3.org/TR/2001/REC-xml-c14n-20010315"/>
+    <SignatureMethod Algorithm="http://www.w3.org/2001/04/xmldsig-more#rsa-sha256"/>
+    <Reference Type="http://www.w3.org/2000/09/xmldsig#Object" URI="#idPackageObject">
+      <DigestMethod Algorithm="http://www.w3.org/2001/04/xmlenc#sha256"/>
+      <DigestValue>p6l/ijd6oupLRGCM0H9UVWpo42LIh77vaLVsDS9vg1A=</DigestValue>
+    </Reference>
+    <Reference Type="http://www.w3.org/2000/09/xmldsig#Object" URI="#idOfficeObject">
+      <DigestMethod Algorithm="http://www.w3.org/2001/04/xmlenc#sha256"/>
+      <DigestValue>zO9EZXuSBmvJibOzTaIuaZSQG2yAvBtwuMrNJnUo31M=</DigestValue>
+    </Reference>
+    <Reference Type="http://uri.etsi.org/01903#SignedProperties" URI="#idSignedProperties">
+      <Transforms>
+        <Transform Algorithm="http://www.w3.org/TR/2001/REC-xml-c14n-20010315"/>
+      </Transforms>
+      <DigestMethod Algorithm="http://www.w3.org/2001/04/xmlenc#sha256"/>
+      <DigestValue>MYSElGmf+DKhosUTGGKOlMgC+2rC6wIRu6nHoyD2oY4=</DigestValue>
+    </Reference>
+    <Reference Type="http://www.w3.org/2000/09/xmldsig#Object" URI="#idValidSigLnImg">
+      <DigestMethod Algorithm="http://www.w3.org/2001/04/xmlenc#sha256"/>
+      <DigestValue>zzgxAkmgprDyAFYYC7h6VqWIHiDll0kzSe/fDgLfcr0=</DigestValue>
+    </Reference>
+    <Reference Type="http://www.w3.org/2000/09/xmldsig#Object" URI="#idInvalidSigLnImg">
+      <DigestMethod Algorithm="http://www.w3.org/2001/04/xmlenc#sha256"/>
+      <DigestValue>buF8PZ92wJjrNjn8a/IskLBn/JoKf4TTChFbqSgKntE=</DigestValue>
+    </Reference>
+  </SignedInfo>
+  <SignatureValue>dBFT3i9KlZ0L6H2f/9bYZDIBJoIA3eou87Q/yCGG+BKFOWYqqc8pCOkorTcTjY9sZunOJMJEtJ7u
+WkOq3EY6/9ACfRNDtTaRMwfH7fCD2p8FLrhGk9MXZoyXjLYnMMOVhj2CVJRVs2EGqPC8IzZRspzu
+Gawr4fuTw7EauIEZ2ikT9o4LdamY9wkLTqlaJhq2xEYfsoGblTcEXq8wsXQxdly89ITNQ5jm9lJc
+KaGzxWeSukak79OT9dB7VeFeeG7G8KgHYVlmJJvG+N1h85tHPCjxnF/Rq4TqRxGn0nG7GP5fmBKO
+Lz2VpXkVRKb8dF57c6nMdX7s5duIJMCtvdrQNg==</SignatureValue>
+  <KeyInfo>
+    <X509Data>
+      <X509Certificate>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</X509Certificate>
+    </X509Data>
+  </KeyInfo>
+  <Object Id="idPackageObject">
+    <Manifest>
+      <Reference URI="/_rels/.rels?ContentType=application/vnd.openxmlformats-package.relationships+xml">
+        <Transforms>
+          <Transform Algorithm="http://schemas.openxmlformats.org/package/2006/RelationshipTransform">
+            <mdssi:RelationshipReference xmlns:mdssi="http://schemas.openxmlformats.org/package/2006/digital-signature" SourceId="rId1"/>
+          </Transform>
+          <Transform Algorithm="http://www.w3.org/TR/2001/REC-xml-c14n-20010315"/>
+        </Transforms>
+        <DigestMethod Algorithm="http://www.w3.org/2001/04/xmlenc#sha256"/>
+        <DigestValue>Mq3mDDWudLiaQFa1psBgLG+/en7p7r8re0MtlxnuiUI=</DigestValue>
+      </Reference>
+      <Reference URI="/word/_rels/document.xml.rels?ContentType=application/vnd.openxmlformats-package.relationships+xml">
+        <Transforms>
+          <Transform Algorithm="http://schemas.openxmlformats.org/package/2006/RelationshipTransform">
+            <mdssi:RelationshipReference xmlns:mdssi="http://schemas.openxmlformats.org/package/2006/digital-signature" SourceId="rId2"/>
+            <mdssi:RelationshipReference xmlns:mdssi="http://schemas.openxmlformats.org/package/2006/digital-signature" SourceId="rId16"/>
+            <mdssi:RelationshipReference xmlns:mdssi="http://schemas.openxmlformats.org/package/2006/digital-signature" SourceId="rId20"/>
+            <mdssi:RelationshipReference xmlns:mdssi="http://schemas.openxmlformats.org/package/2006/digital-signature" SourceId="rId1"/>
+            <mdssi:RelationshipReference xmlns:mdssi="http://schemas.openxmlformats.org/package/2006/digital-signature" SourceId="rId6"/>
+            <mdssi:RelationshipReference xmlns:mdssi="http://schemas.openxmlformats.org/package/2006/digital-signature" SourceId="rId11"/>
+            <mdssi:RelationshipReference xmlns:mdssi="http://schemas.openxmlformats.org/package/2006/digital-signature" SourceId="rId5"/>
+            <mdssi:RelationshipReference xmlns:mdssi="http://schemas.openxmlformats.org/package/2006/digital-signature" SourceId="rId15"/>
+            <mdssi:RelationshipReference xmlns:mdssi="http://schemas.openxmlformats.org/package/2006/digital-signature" SourceId="rId10"/>
+            <mdssi:RelationshipReference xmlns:mdssi="http://schemas.openxmlformats.org/package/2006/digital-signature" SourceId="rId19"/>
+            <mdssi:RelationshipReference xmlns:mdssi="http://schemas.openxmlformats.org/package/2006/digital-signature" SourceId="rId4"/>
+            <mdssi:RelationshipReference xmlns:mdssi="http://schemas.openxmlformats.org/package/2006/digital-signature" SourceId="rId9"/>
+            <mdssi:RelationshipReference xmlns:mdssi="http://schemas.openxmlformats.org/package/2006/digital-signature" SourceId="rId14"/>
+            <mdssi:RelationshipReference xmlns:mdssi="http://schemas.openxmlformats.org/package/2006/digital-signature" SourceId="rId8"/>
+            <mdssi:RelationshipReference xmlns:mdssi="http://schemas.openxmlformats.org/package/2006/digital-signature" SourceId="rId13"/>
+            <mdssi:RelationshipReference xmlns:mdssi="http://schemas.openxmlformats.org/package/2006/digital-signature" SourceId="rId18"/>
+            <mdssi:RelationshipReference xmlns:mdssi="http://schemas.openxmlformats.org/package/2006/digital-signature" SourceId="rId3"/>
+            <mdssi:RelationshipReference xmlns:mdssi="http://schemas.openxmlformats.org/package/2006/digital-signature" SourceId="rId7"/>
+            <mdssi:RelationshipReference xmlns:mdssi="http://schemas.openxmlformats.org/package/2006/digital-signature" SourceId="rId12"/>
+            <mdssi:RelationshipReference xmlns:mdssi="http://schemas.openxmlformats.org/package/2006/digital-signature" SourceId="rId17"/>
+          </Transform>
+          <Transform Algorithm="http://www.w3.org/TR/2001/REC-xml-c14n-20010315"/>
+        </Transforms>
+        <DigestMethod Algorithm="http://www.w3.org/2001/04/xmlenc#sha256"/>
+        <DigestValue>E7+BDP7F8XI81X4Vv+Sxq+XmXJimnpYa+zfXt04orwg=</DigestValue>
+      </Reference>
+      <Reference URI="/word/document.xml?ContentType=application/vnd.openxmlformats-officedocument.wordprocessingml.document.main+xml">
+        <DigestMethod Algorithm="http://www.w3.org/2001/04/xmlenc#sha256"/>
+        <DigestValue>5YuyquCLNhqGRMv1i9vO6RKcFMa9IwX0EeHd9oS5nMI=</DigestValue>
+      </Reference>
+      <Reference URI="/word/endnotes.xml?ContentType=application/vnd.openxmlformats-officedocument.wordprocessingml.endnotes+xml">
+        <DigestMethod Algorithm="http://www.w3.org/2001/04/xmlenc#sha256"/>
+        <DigestValue>GWnQZBKG5wUbHahXCfF4HI2gXp11yz6jqki6RUD03T4=</DigestValue>
+      </Reference>
+      <Reference URI="/word/fontTable.xml?ContentType=application/vnd.openxmlformats-officedocument.wordprocessingml.fontTable+xml">
+        <DigestMethod Algorithm="http://www.w3.org/2001/04/xmlenc#sha256"/>
+        <DigestValue>LWwKuIUuSAqgG9Wx2rdRjqm/+s16iMflUrzXlueatjo=</DigestValue>
+      </Reference>
+      <Reference URI="/word/footer1.xml?ContentType=application/vnd.openxmlformats-officedocument.wordprocessingml.footer+xml">
+        <DigestMethod Algorithm="http://www.w3.org/2001/04/xmlenc#sha256"/>
+        <DigestValue>V5R5JQjyKMEvCrTHwmq7NYmvReDQba43aJ2htqnkR4E=</DigestValue>
+      </Reference>
+      <Reference URI="/word/footnotes.xml?ContentType=application/vnd.openxmlformats-officedocument.wordprocessingml.footnotes+xml">
+        <DigestMethod Algorithm="http://www.w3.org/2001/04/xmlenc#sha256"/>
+        <DigestValue>o70UU52Sda026FW9aNEnlHVV0sXGr3SVNDVYa/MRuY0=</DigestValue>
+      </Reference>
+      <Reference URI="/word/media/image1.emf?ContentType=image/x-emf">
+        <DigestMethod Algorithm="http://www.w3.org/2001/04/xmlenc#sha256"/>
+        <DigestValue>mE6pWkccuPLG4evk2J24G0jLrke6OIfbsxQh/4fRfNI=</DigestValue>
+      </Reference>
+      <Reference URI="/word/media/image2.emf?ContentType=image/x-emf">
+        <DigestMethod Algorithm="http://www.w3.org/2001/04/xmlenc#sha256"/>
+        <DigestValue>pen5gIgC+msi0iNXKtG2GnsRXXz16rBX6HNcSvk1uVM=</DigestValue>
+      </Reference>
+      <Reference URI="/word/media/image3.emf?ContentType=image/x-emf">
+        <DigestMethod Algorithm="http://www.w3.org/2001/04/xmlenc#sha256"/>
+        <DigestValue>0/2kxs7cdnkb6jixigKVHQGCe40nfS8ylAB3ShRvbN8=</DigestValue>
+      </Reference>
+      <Reference URI="/word/media/image4.emf?ContentType=image/x-emf">
+        <DigestMethod Algorithm="http://www.w3.org/2001/04/xmlenc#sha256"/>
+        <DigestValue>NWYpONAnNwlJfTRzhJRhs3rRe+kE0QTbHbWnR1ZZnFQ=</DigestValue>
+      </Reference>
+      <Reference URI="/word/media/image5.emf?ContentType=image/x-emf">
+        <DigestMethod Algorithm="http://www.w3.org/2001/04/xmlenc#sha256"/>
+        <DigestValue>qfcmyuFGytgdySnrqmLXcYjPXkMBQnZumzaidO03hWw=</DigestValue>
+      </Reference>
+      <Reference URI="/word/media/image6.png?ContentType=image/png">
+        <DigestMethod Algorithm="http://www.w3.org/2001/04/xmlenc#sha256"/>
+        <DigestValue>fZZLNXAKKbA6FdfvjmPsj12izdG3/QxgwWf2kP0ib3g=</DigestValue>
+      </Reference>
+      <Reference URI="/word/media/image7.jpeg?ContentType=image/jpeg">
+        <DigestMethod Algorithm="http://www.w3.org/2001/04/xmlenc#sha256"/>
+        <DigestValue>pEoTXqlSFkGLEHbXf4PaVHU/06gpNn8dIhoT8inlTj4=</DigestValue>
+      </Reference>
+      <Reference URI="/word/numbering.xml?ContentType=application/vnd.openxmlformats-officedocument.wordprocessingml.numbering+xml">
+        <DigestMethod Algorithm="http://www.w3.org/2001/04/xmlenc#sha256"/>
+        <DigestValue>UQs7EpJxBfU3udVq/2W2mqgRW4XGF5DPxRV9OrHN53M=</DigestValue>
+      </Reference>
+      <Reference URI="/word/settings.xml?ContentType=application/vnd.openxmlformats-officedocument.wordprocessingml.settings+xml">
+        <DigestMethod Algorithm="http://www.w3.org/2001/04/xmlenc#sha256"/>
+        <DigestValue>TO1ouBpagjuR4Vp88xEnbGSgr+Jq/oKvawMaoBzCxFY=</DigestValue>
+      </Reference>
+      <Reference URI="/word/styles.xml?ContentType=application/vnd.openxmlformats-officedocument.wordprocessingml.styles+xml">
+        <DigestMethod Algorithm="http://www.w3.org/2001/04/xmlenc#sha256"/>
+        <DigestValue>03MZ0T0kz2hx4uFO3273Cfi01hkZ2zkZ1FWJe0mnhhw=</DigestValue>
+      </Reference>
+      <Reference URI="/word/theme/theme1.xml?ContentType=application/vnd.openxmlformats-officedocument.theme+xml">
+        <DigestMethod Algorithm="http://www.w3.org/2001/04/xmlenc#sha256"/>
+        <DigestValue>cKcNhElHcsGFXsbC+aFuD8bMQb2wzjdDVj7ZQ7Y+B7g=</DigestValue>
+      </Reference>
+      <Reference URI="/word/webSettings.xml?ContentType=application/vnd.openxmlformats-officedocument.wordprocessingml.webSettings+xml">
+        <DigestMethod Algorithm="http://www.w3.org/2001/04/xmlenc#sha256"/>
+        <DigestValue>rrTg8T1iuBtH6ydXBOrpMSPCRtMaKtoqXK+AN6hpF+c=</DigestValue>
+      </Reference>
+    </Manifest>
+    <SignatureProperties>
+      <SignatureProperty Id="idSignatureTime" Target="#idPackageSignature">
+        <mdssi:SignatureTime xmlns:mdssi="http://schemas.openxmlformats.org/package/2006/digital-signature">
+          <mdssi:Format>YYYY-MM-DDThh:mm:ssTZD</mdssi:Format>
+          <mdssi:Value>2022-09-19T17:32:54Z</mdssi:Value>
+        </mdssi:SignatureTime>
+      </SignatureProperty>
+    </SignatureProperties>
+  </Object>
+  <Object Id="idOfficeObject">
+    <SignatureProperties>
+      <SignatureProperty Id="idOfficeV1Details" Target="#idPackageSignature">
+        <SignatureInfoV1 xmlns="http://schemas.microsoft.com/office/2006/digsig">
+          <SetupID>{73A94234-0576-48BD-AC02-3BFB75805F80}</SetupID>
+          <SignatureText>Ibrahim Awad</SignatureText>
+          <SignatureImage/>
+          <SignatureComments/>
+          <WindowsVersion>10.0</WindowsVersion>
+          <OfficeVersion>16.0.15601/23</OfficeVersion>
+          <ApplicationVersion>16.0.15601</ApplicationVersion>
+          <Monitors>1</Monitors>
+          <HorizontalResolution>1920</HorizontalResolution>
+          <VerticalResolution>1080</VerticalResolution>
+          <ColorDepth>32</ColorDepth>
+          <SignatureProviderId>{00000000-0000-0000-0000-000000000000}</SignatureProviderId>
+          <SignatureProviderUrl/>
+          <SignatureProviderDetails>9</SignatureProviderDetails>
+          <SignatureType>2</SignatureType>
+        </SignatureInfoV1>
+      </SignatureProperty>
+    </SignatureProperties>
+  </Object>
+  <Object>
+    <xd:QualifyingProperties xmlns:xd="http://uri.etsi.org/01903/v1.3.2#" Target="#idPackageSignature">
+      <xd:SignedProperties Id="idSignedProperties">
+        <xd:SignedSignatureProperties>
+          <xd:SigningTime>2022-09-19T17:32:54Z</xd:SigningTime>
+          <xd:SigningCertificate>
+            <xd:Cert>
+              <xd:CertDigest>
+                <DigestMethod Algorithm="http://www.w3.org/2001/04/xmlenc#sha256"/>
+                <DigestValue>boGXwbsocFf0yQnHfJbJNUNG4N7RRAE/CYraysKmWXE=</DigestValue>
+              </xd:CertDigest>
+              <xd:IssuerSerial>
+                <X509IssuerName>C=CA, E=dpatel3153@gmail.com, CN=Dinal Patel</X509IssuerName>
+                <X509SerialNumber>567531628536718976657560</X509SerialNumber>
+              </xd:IssuerSerial>
+            </xd:Cert>
+          </xd:SigningCertificate>
+          <xd:SignaturePolicyIdentifier>
+            <xd:SignaturePolicyImplied/>
+          </xd:SignaturePolicyIdentifier>
+        </xd:SignedSignatureProperties>
+      </xd:SignedProperties>
+    </xd:QualifyingProperties>
+  </Object>
+  <Object Id="idValidSigLnImg">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</Object>
+  <Object Id="idInvalidSigLnImg">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</Object>
+</Signature>
 </file>
</xml_diff>